<commit_message>
revised answers.  renumbered scripts.
</commit_message>
<xml_diff>
--- a/descriptive-paper.docx
+++ b/descriptive-paper.docx
@@ -29,6 +29,24 @@
       <w:r>
         <w:t xml:space="preserve">Dean</w:t>
       </w:r>
+      <w:r>
+        <w:t xml:space="preserve"> </w:t>
+      </w:r>
+      <w:r>
+        <w:t xml:space="preserve">-</w:t>
+      </w:r>
+      <w:r>
+        <w:t xml:space="preserve"> </w:t>
+      </w:r>
+      <w:r>
+        <w:t xml:space="preserve">Degenerate</w:t>
+      </w:r>
+      <w:r>
+        <w:t xml:space="preserve"> </w:t>
+      </w:r>
+      <w:r>
+        <w:t xml:space="preserve">Hessians</w:t>
+      </w:r>
     </w:p>
     <w:p>
       <w:pPr>
@@ -52,22 +70,30 @@
     </w:p>
     <w:p>
       <w:pPr>
-        <w:pStyle w:val="Heading2"/>
-      </w:pPr>
-      <w:bookmarkStart w:id="21" w:name="descriptive-paper-1000-words-max.-suggested-breakdown-below"/>
+        <w:pStyle w:val="Heading3"/>
+      </w:pPr>
+      <w:bookmarkStart w:id="21" w:name="introduction-100-words"/>
       <w:bookmarkEnd w:id="21"/>
       <w:r>
-        <w:t xml:space="preserve">Descriptive Paper (1,000 words max., suggested breakdown below)</w:t>
+        <w:t xml:space="preserve">Introduction (100 words)</w:t>
+      </w:r>
+    </w:p>
+    <w:p>
+      <w:pPr>
+        <w:pStyle w:val="FirstParagraph"/>
+      </w:pPr>
+      <w:r>
+        <w:t xml:space="preserve">bustling degree flimsy shade defeated depend animal raspy exercise honey guiltless venomous disgusted match gigantic freezing edge wiggly coil arch sock squeal angle flesh bite-sized messy dust mark well-made used follow crowded boat lackadaisical burst uppity frantic unsightly excellent note disagree chemical subdued tasteful instrument frame roll bewildered hang imminent train married unbecoming representative scarf children delay loutish ignore pump well-off clean curl driving axiomatic sun cactus lean rhetorical pretty unkempt nail water farm x-ray horses sign beautiful unbiased shaggy happy eggnog shrill wash club whine rub great solid command memory unusual pollution small grotesque car flow skin crooked jaded</w:t>
       </w:r>
     </w:p>
     <w:p>
       <w:pPr>
         <w:pStyle w:val="Heading3"/>
       </w:pPr>
-      <w:bookmarkStart w:id="22" w:name="introduction-100-words"/>
+      <w:bookmarkStart w:id="22" w:name="problem-description-100-words"/>
       <w:bookmarkEnd w:id="22"/>
       <w:r>
-        <w:t xml:space="preserve">Introduction (100 words)</w:t>
+        <w:t xml:space="preserve">Problem Description (100 words)</w:t>
       </w:r>
     </w:p>
     <w:p>
@@ -82,10 +108,10 @@
       <w:pPr>
         <w:pStyle w:val="Heading3"/>
       </w:pPr>
-      <w:bookmarkStart w:id="23" w:name="problem-description-100-words"/>
+      <w:bookmarkStart w:id="23" w:name="broad-approach-200-words"/>
       <w:bookmarkEnd w:id="23"/>
       <w:r>
-        <w:t xml:space="preserve">Problem Description (100 words)</w:t>
+        <w:t xml:space="preserve">Broad Approach (200 words)</w:t>
       </w:r>
     </w:p>
     <w:p>
@@ -98,12 +124,20 @@
     </w:p>
     <w:p>
       <w:pPr>
+        <w:pStyle w:val="BodyText"/>
+      </w:pPr>
+      <w:r>
+        <w:t xml:space="preserve">bustling degree flimsy shade defeated depend animal raspy exercise honey guiltless venomous disgusted match gigantic freezing edge wiggly coil arch sock squeal angle flesh bite-sized messy dust mark well-made used follow crowded boat lackadaisical burst uppity frantic unsightly excellent note disagree chemical subdued tasteful instrument frame roll bewildered hang imminent train married unbecoming representative scarf children delay loutish ignore pump well-off clean curl driving axiomatic sun cactus lean rhetorical pretty unkempt nail water farm x-ray horses sign beautiful unbiased shaggy happy eggnog shrill wash club whine rub great solid command memory unusual pollution small grotesque car flow skin crooked jaded</w:t>
+      </w:r>
+    </w:p>
+    <w:p>
+      <w:pPr>
         <w:pStyle w:val="Heading3"/>
       </w:pPr>
-      <w:bookmarkStart w:id="24" w:name="broad-approach-200-words"/>
+      <w:bookmarkStart w:id="24" w:name="technical-details-of-approach-400-words"/>
       <w:bookmarkEnd w:id="24"/>
       <w:r>
-        <w:t xml:space="preserve">Broad Approach (200 words)</w:t>
+        <w:t xml:space="preserve">Technical Details of Approach (400 words)</w:t>
       </w:r>
     </w:p>
     <w:p>
@@ -111,7 +145,7 @@
         <w:pStyle w:val="FirstParagraph"/>
       </w:pPr>
       <w:r>
-        <w:t xml:space="preserve">bustling degree flimsy shade defeated depend animal raspy exercise honey guiltless venomous disgusted match gigantic freezing edge wiggly coil arch sock squeal angle flesh bite-sized messy dust mark well-made used follow crowded boat lackadaisical burst uppity frantic unsightly excellent note disagree chemical subdued tasteful instrument frame roll bewildered hang imminent train married unbecoming representative scarf children delay loutish ignore pump well-off clean curl driving axiomatic sun cactus lean rhetorical pretty unkempt nail water farm x-ray horses sign beautiful unbiased shaggy happy eggnog shrill wash club whine rub great solid command memory unusual pollution small grotesque car flow skin crooked jaded</w:t>
+        <w:t xml:space="preserve">To summarize beliefs about the virus, we took the 12 TRUE/FALSE questions from the survey and looked for subgroups of common answers by using cluster analysis. Since the data consists of binary responses, popular algorithms such as k-means which rely on Euclidean distance were not appropriate. Instead we implemented a Bernoulli mixture model in C++ and R which models the answers as realizations of a set of Bernoulli distributions and converges on the parameters via expectation-maximization.</w:t>
       </w:r>
     </w:p>
     <w:p>
@@ -119,30 +153,136 @@
         <w:pStyle w:val="BodyText"/>
       </w:pPr>
       <w:r>
-        <w:t xml:space="preserve">bustling degree flimsy shade defeated depend animal raspy exercise honey guiltless venomous disgusted match gigantic freezing edge wiggly coil arch sock squeal angle flesh bite-sized messy dust mark well-made used follow crowded boat lackadaisical burst uppity frantic unsightly excellent note disagree chemical subdued tasteful instrument frame roll bewildered hang imminent train married unbecoming representative scarf children delay loutish ignore pump well-off clean curl driving axiomatic sun cactus lean rhetorical pretty unkempt nail water farm x-ray horses sign beautiful unbiased shaggy happy eggnog shrill wash club whine rub great solid command memory unusual pollution small grotesque car flow skin crooked jaded</w:t>
-      </w:r>
-    </w:p>
-    <w:p>
-      <w:pPr>
-        <w:pStyle w:val="Heading3"/>
-      </w:pPr>
-      <w:bookmarkStart w:id="25" w:name="technical-details-of-approach-400-words"/>
-      <w:bookmarkEnd w:id="25"/>
-      <w:r>
-        <w:t xml:space="preserve">Technical Details of Approach (400 words)</w:t>
+        <w:t xml:space="preserve">The resulting cluster profiles are illustrated below. Each column represents a cluster and each row a survey response. Darker cells indicate a higher probability of a TRUE response for that question. After some experimentation we found three clusters best explained the data:</w:t>
+      </w:r>
+    </w:p>
+    <w:p>
+      <w:pPr>
+        <w:pStyle w:val="FigureWithCaption"/>
+      </w:pPr>
+      <w:r>
+        <w:drawing>
+          <wp:inline>
+            <wp:extent cx="5334000" cy="5334000"/>
+            <wp:effectExtent b="0" l="0" r="0" t="0"/>
+            <wp:docPr descr="Cluster Summaries" title="" id="1" name="Picture"/>
+            <a:graphic>
+              <a:graphicData uri="http://schemas.openxmlformats.org/drawingml/2006/picture">
+                <pic:pic>
+                  <pic:nvPicPr>
+                    <pic:cNvPr descr="images/cluster-summaries.png" id="0" name="Picture"/>
+                    <pic:cNvPicPr>
+                      <a:picLocks noChangeArrowheads="1" noChangeAspect="1"/>
+                    </pic:cNvPicPr>
+                  </pic:nvPicPr>
+                  <pic:blipFill>
+                    <a:blip r:embed="rId25"/>
+                    <a:stretch>
+                      <a:fillRect/>
+                    </a:stretch>
+                  </pic:blipFill>
+                  <pic:spPr bwMode="auto">
+                    <a:xfrm>
+                      <a:off x="0" y="0"/>
+                      <a:ext cx="5334000" cy="5334000"/>
+                    </a:xfrm>
+                    <a:prstGeom prst="rect">
+                      <a:avLst/>
+                    </a:prstGeom>
+                    <a:noFill/>
+                    <a:ln w="9525">
+                      <a:noFill/>
+                      <a:headEnd/>
+                      <a:tailEnd/>
+                    </a:ln>
+                  </pic:spPr>
+                </pic:pic>
+              </a:graphicData>
+            </a:graphic>
+          </wp:inline>
+        </w:drawing>
+      </w:r>
+    </w:p>
+    <w:p>
+      <w:pPr>
+        <w:pStyle w:val="ImageCaption"/>
+      </w:pPr>
+      <w:r>
+        <w:t xml:space="preserve">Cluster Summaries</w:t>
+      </w:r>
+    </w:p>
+    <w:p>
+      <w:pPr>
+        <w:pStyle w:val="Compact"/>
+        <w:numPr>
+          <w:numId w:val="1001"/>
+          <w:ilvl w:val="0"/>
+        </w:numPr>
+      </w:pPr>
+      <w:r>
+        <w:rPr>
+          <w:b/>
+        </w:rPr>
+        <w:t xml:space="preserve">Skeptical</w:t>
+      </w:r>
+      <w:r>
+        <w:t xml:space="preserve"> </w:t>
+      </w:r>
+      <w:r>
+        <w:t xml:space="preserve">-- We see their profile on the left. This is roughly 25% of respondents. They believe all can spread COVID but don't acknowledge asymptomatic spread or the risk to elderly.</w:t>
+      </w:r>
+      <w:r>
+        <w:br w:type="textWrapping"/>
+      </w:r>
+    </w:p>
+    <w:p>
+      <w:pPr>
+        <w:pStyle w:val="Compact"/>
+        <w:numPr>
+          <w:numId w:val="1001"/>
+          <w:ilvl w:val="0"/>
+        </w:numPr>
+      </w:pPr>
+      <w:r>
+        <w:rPr>
+          <w:b/>
+        </w:rPr>
+        <w:t xml:space="preserve">Suspicious</w:t>
+      </w:r>
+      <w:r>
+        <w:t xml:space="preserve"> </w:t>
+      </w:r>
+      <w:r>
+        <w:t xml:space="preserve">-- This group, representing about 29% of respondents, largely believes animals, non-natives, and ethnicity are primary factors in the spead of the virus.</w:t>
+      </w:r>
+      <w:r>
+        <w:br w:type="textWrapping"/>
+      </w:r>
+    </w:p>
+    <w:p>
+      <w:pPr>
+        <w:pStyle w:val="Compact"/>
+        <w:numPr>
+          <w:numId w:val="1001"/>
+          <w:ilvl w:val="0"/>
+        </w:numPr>
+      </w:pPr>
+      <w:r>
+        <w:rPr>
+          <w:b/>
+        </w:rPr>
+        <w:t xml:space="preserve">Scientific</w:t>
+      </w:r>
+      <w:r>
+        <w:t xml:space="preserve"> </w:t>
+      </w:r>
+      <w:r>
+        <w:t xml:space="preserve">-- This third cluster seen on the right (46% of respondents) represents scientific beliefs about the virus and its properties. Asymptomatic spread is acknowledged as is the risk of all for being hospitalized.</w:t>
       </w:r>
     </w:p>
     <w:p>
       <w:pPr>
         <w:pStyle w:val="FirstParagraph"/>
-      </w:pPr>
-      <w:r>
-        <w:t xml:space="preserve">bustling degree flimsy shade defeated depend animal raspy exercise honey guiltless venomous disgusted match gigantic freezing edge wiggly coil arch sock squeal angle flesh bite-sized messy dust mark well-made used follow crowded boat lackadaisical burst uppity frantic unsightly excellent note disagree chemical subdued tasteful instrument frame roll bewildered hang imminent train married unbecoming representative scarf children delay loutish ignore pump well-off clean curl driving axiomatic sun cactus lean rhetorical pretty unkempt nail water farm x-ray horses sign beautiful unbiased shaggy happy eggnog shrill wash club whine rub great solid command memory unusual pollution small grotesque car flow skin crooked jaded</w:t>
-      </w:r>
-    </w:p>
-    <w:p>
-      <w:pPr>
-        <w:pStyle w:val="BodyText"/>
       </w:pPr>
       <w:r>
         <w:t xml:space="preserve">bustling degree flimsy shade defeated depend animal raspy exercise honey guiltless venomous disgusted match gigantic freezing edge wiggly coil arch sock squeal angle flesh bite-sized messy dust mark well-made used follow crowded boat lackadaisical burst uppity frantic unsightly excellent note disagree chemical subdued tasteful instrument frame roll bewildered hang imminent train married unbecoming representative scarf children delay loutish ignore pump well-off clean curl driving axiomatic sun cactus lean rhetorical pretty unkempt nail water farm x-ray horses sign beautiful unbiased shaggy happy eggnog shrill wash club whine rub great solid command memory unusual pollution small grotesque car flow skin crooked jaded</w:t>
@@ -323,7 +463,7 @@
     </w:lvl>
   </w:abstractNum>
   <w:abstractNum w:abstractNumId="990">
-    <w:nsid w:val="1f4b0d84"/>
+    <w:nsid w:val="763fd8bb"/>
     <w:multiLevelType w:val="multilevel"/>
     <w:lvl w:ilvl="0">
       <w:numFmt w:val="bullet"/>
@@ -394,6 +534,94 @@
     <w:lvl w:ilvl="6">
       <w:numFmt w:val="bullet"/>
       <w:lvlText w:val=" "/>
+      <w:lvlJc w:val="left"/>
+      <w:pPr>
+        <w:tabs>
+          <w:tab w:val="num" w:pos="4320"/>
+        </w:tabs>
+        <w:ind w:left="4800" w:hanging="480"/>
+      </w:pPr>
+    </w:lvl>
+  </w:abstractNum>
+  <w:abstractNum w:abstractNumId="99411">
+    <w:nsid w:val="1bd6d869"/>
+    <w:multiLevelType w:val="multilevel"/>
+    <w:lvl w:ilvl="0">
+      <w:start w:val="1"/>
+      <w:numFmt w:val="decimal"/>
+      <w:lvlText w:val="%1."/>
+      <w:lvlJc w:val="left"/>
+      <w:pPr>
+        <w:tabs>
+          <w:tab w:val="num" w:pos="0"/>
+        </w:tabs>
+        <w:ind w:left="480" w:hanging="480"/>
+      </w:pPr>
+    </w:lvl>
+    <w:lvl w:ilvl="1">
+      <w:start w:val="1"/>
+      <w:numFmt w:val="decimal"/>
+      <w:lvlText w:val="%2."/>
+      <w:lvlJc w:val="left"/>
+      <w:pPr>
+        <w:tabs>
+          <w:tab w:val="num" w:pos="720"/>
+        </w:tabs>
+        <w:ind w:left="1200" w:hanging="480"/>
+      </w:pPr>
+    </w:lvl>
+    <w:lvl w:ilvl="2">
+      <w:start w:val="1"/>
+      <w:numFmt w:val="decimal"/>
+      <w:lvlText w:val="%3."/>
+      <w:lvlJc w:val="left"/>
+      <w:pPr>
+        <w:tabs>
+          <w:tab w:val="num" w:pos="1440"/>
+        </w:tabs>
+        <w:ind w:left="1920" w:hanging="480"/>
+      </w:pPr>
+    </w:lvl>
+    <w:lvl w:ilvl="3">
+      <w:start w:val="1"/>
+      <w:numFmt w:val="decimal"/>
+      <w:lvlText w:val="%4."/>
+      <w:lvlJc w:val="left"/>
+      <w:pPr>
+        <w:tabs>
+          <w:tab w:val="num" w:pos="2160"/>
+        </w:tabs>
+        <w:ind w:left="2640" w:hanging="480"/>
+      </w:pPr>
+    </w:lvl>
+    <w:lvl w:ilvl="4">
+      <w:start w:val="1"/>
+      <w:numFmt w:val="decimal"/>
+      <w:lvlText w:val="%5."/>
+      <w:lvlJc w:val="left"/>
+      <w:pPr>
+        <w:tabs>
+          <w:tab w:val="num" w:pos="2880"/>
+        </w:tabs>
+        <w:ind w:left="3360" w:hanging="480"/>
+      </w:pPr>
+    </w:lvl>
+    <w:lvl w:ilvl="5">
+      <w:start w:val="1"/>
+      <w:numFmt w:val="decimal"/>
+      <w:lvlText w:val="%6."/>
+      <w:lvlJc w:val="left"/>
+      <w:pPr>
+        <w:tabs>
+          <w:tab w:val="num" w:pos="3600"/>
+        </w:tabs>
+        <w:ind w:left="4080" w:hanging="480"/>
+      </w:pPr>
+    </w:lvl>
+    <w:lvl w:ilvl="6">
+      <w:start w:val="1"/>
+      <w:numFmt w:val="decimal"/>
+      <w:lvlText w:val="%7."/>
       <w:lvlJc w:val="left"/>
       <w:pPr>
         <w:tabs>
@@ -408,6 +636,30 @@
   </w:num>
   <w:num w:numId="1000">
     <w:abstractNumId w:val="990"/>
+  </w:num>
+  <w:num w:numId="1001">
+    <w:abstractNumId w:val="99411"/>
+    <w:lvlOverride w:ilvl="0">
+      <w:startOverride w:val="1"/>
+    </w:lvlOverride>
+    <w:lvlOverride w:ilvl="1">
+      <w:startOverride w:val="1"/>
+    </w:lvlOverride>
+    <w:lvlOverride w:ilvl="2">
+      <w:startOverride w:val="1"/>
+    </w:lvlOverride>
+    <w:lvlOverride w:ilvl="3">
+      <w:startOverride w:val="1"/>
+    </w:lvlOverride>
+    <w:lvlOverride w:ilvl="4">
+      <w:startOverride w:val="1"/>
+    </w:lvlOverride>
+    <w:lvlOverride w:ilvl="5">
+      <w:startOverride w:val="1"/>
+    </w:lvlOverride>
+    <w:lvlOverride w:ilvl="6">
+      <w:startOverride w:val="1"/>
+    </w:lvlOverride>
   </w:num>
 </w:numbering>
 </file>

</xml_diff>

<commit_message>
add pics and graphs for writeup
</commit_message>
<xml_diff>
--- a/descriptive-paper.docx
+++ b/descriptive-paper.docx
@@ -4,7 +4,7 @@
   <w:body>
     <w:p>
       <w:pPr>
-        <w:pStyle w:val="Title"/>
+        <w:pStyle w:val="Titre"/>
       </w:pPr>
       <w:r>
         <w:t xml:space="preserve">The</w:t>
@@ -94,7 +94,7 @@
     </w:p>
     <w:p>
       <w:pPr>
-        <w:pStyle w:val="Heading3"/>
+        <w:pStyle w:val="Titre3"/>
       </w:pPr>
       <w:bookmarkStart w:id="21" w:name="introduction"/>
       <w:bookmarkEnd w:id="21"/>
@@ -112,7 +112,7 @@
     </w:p>
     <w:p>
       <w:pPr>
-        <w:pStyle w:val="Heading3"/>
+        <w:pStyle w:val="Titre3"/>
       </w:pPr>
       <w:bookmarkStart w:id="22" w:name="problem-description"/>
       <w:bookmarkEnd w:id="22"/>
@@ -130,7 +130,7 @@
     </w:p>
     <w:p>
       <w:pPr>
-        <w:pStyle w:val="Heading3"/>
+        <w:pStyle w:val="Titre3"/>
       </w:pPr>
       <w:bookmarkStart w:id="23" w:name="broad-approach"/>
       <w:bookmarkEnd w:id="23"/>
@@ -143,12 +143,12 @@
         <w:pStyle w:val="FirstParagraph"/>
       </w:pPr>
       <w:r>
-        <w:t xml:space="preserve">Rather than focusing on the biological and medical aspects of the virus, we wanted to investigate the attitudes and beliefs around COVID, as it represents a great opportunity area for fighting the virus. Fortunately, c3.ai's COVID data lake provided rich resources to do so. Our key idea was to combine the survey and location data with data from the Robert Wood Johnson foundation (RWJF) and to create belief profiles. The RWJF county health rankings data is rich with features on health outcomes as well as social and environment factors that affect health.</w:t>
+        <w:t xml:space="preserve">Fortunately, c3.ai's COVID data lake provided rich resources to dig into beliefs about the virus. Our key idea was to combine the survey and location data with data from the Robert Wood Johnson foundation (RWJF) and to create belief profiles. The RWJF county health rankings data is rich with features on health outcomes as well as social and environment factors that affect health.</w:t>
       </w:r>
     </w:p>
     <w:p>
       <w:pPr>
-        <w:pStyle w:val="Heading3"/>
+        <w:pStyle w:val="Titre3"/>
       </w:pPr>
       <w:bookmarkStart w:id="24" w:name="technical-details-of-approach"/>
       <w:bookmarkEnd w:id="24"/>
@@ -158,7 +158,7 @@
     </w:p>
     <w:p>
       <w:pPr>
-        <w:pStyle w:val="Heading4"/>
+        <w:pStyle w:val="Titre4"/>
       </w:pPr>
       <w:bookmarkStart w:id="25" w:name="matching-the-data"/>
       <w:bookmarkEnd w:id="25"/>
@@ -171,12 +171,12 @@
         <w:pStyle w:val="FirstParagraph"/>
       </w:pPr>
       <w:r>
-        <w:t xml:space="preserve">To match the survey data to the RWJF data we had to use the population data from the location API in the c3 datalake and housing and urban development ZIP-to-FIPS crosswalks. Because survey data was only mapped to the zip-3 level, we mapped it to the highest population county. This fuzzy matching was not perfect, and the 82% match rate we achieved ultimately meant some data dropping out like Puerto Rico.</w:t>
+        <w:t xml:space="preserve">To match the survey data to the RWJF data we had to use the population data from the location API in the c3 datalake and Housing and Urban Development ZIP-to-FIPS crosswalks. Because survey data was only mapped to the zip-3 level, we mapped it to the highest population county. This fuzzy matching was not perfect, and the 82% match rate we achieved ultimately meant some data dropping out like Puerto Rico.</w:t>
       </w:r>
     </w:p>
     <w:p>
       <w:pPr>
-        <w:pStyle w:val="Heading4"/>
+        <w:pStyle w:val="Titre4"/>
       </w:pPr>
       <w:bookmarkStart w:id="26" w:name="belief-profiles"/>
       <w:bookmarkEnd w:id="26"/>
@@ -194,7 +194,7 @@
     </w:p>
     <w:p>
       <w:pPr>
-        <w:pStyle w:val="BodyText"/>
+        <w:pStyle w:val="Corpsdetexte"/>
       </w:pPr>
       <w:r>
         <w:t xml:space="preserve">The resulting cluster profiles are illustrated below. Each column represents a cluster and each row a survey response. Darker cells indicate a higher probability of a TRUE response for that question. After some experimentation we found three clusters best explained the data:</w:t>
@@ -207,14 +207,14 @@
       <w:r>
         <w:drawing>
           <wp:inline>
-            <wp:extent cx="5334000" cy="5334000"/>
+            <wp:extent cx="5969000" cy="5969000"/>
             <wp:effectExtent b="0" l="0" r="0" t="0"/>
             <wp:docPr descr="Cluster Summaries" title="" id="1" name="Picture"/>
             <a:graphic>
               <a:graphicData uri="http://schemas.openxmlformats.org/drawingml/2006/picture">
                 <pic:pic>
                   <pic:nvPicPr>
-                    <pic:cNvPr descr="images/cluster-summaries.png" id="0" name="Picture"/>
+                    <pic:cNvPr descr="images/cluster-summaries.png" id="2" name="Picture"/>
                     <pic:cNvPicPr>
                       <a:picLocks noChangeArrowheads="1" noChangeAspect="1"/>
                     </pic:cNvPicPr>
@@ -228,7 +228,7 @@
                   <pic:spPr bwMode="auto">
                     <a:xfrm>
                       <a:off x="0" y="0"/>
-                      <a:ext cx="5334000" cy="5334000"/>
+                      <a:ext cx="5969000" cy="5969000"/>
                     </a:xfrm>
                     <a:prstGeom prst="rect">
                       <a:avLst/>
@@ -326,7 +326,7 @@
     </w:p>
     <w:p>
       <w:pPr>
-        <w:pStyle w:val="Heading4"/>
+        <w:pStyle w:val="Titre4"/>
       </w:pPr>
       <w:bookmarkStart w:id="28" w:name="feature-creation-and-driver-analysis"/>
       <w:bookmarkEnd w:id="28"/>
@@ -344,7 +344,7 @@
     </w:p>
     <w:p>
       <w:pPr>
-        <w:pStyle w:val="BodyText"/>
+        <w:pStyle w:val="Corpsdetexte"/>
       </w:pPr>
       <w:r>
         <w:t xml:space="preserve">We used the xgboost implementation of gradient boosting in R to perform the driver analysis. We chose this method for a number of reasons: 1) it easily finds variable interactions; 2) it allows for non-linear relationships of continuous values; 3) it converges quickly on large datasets; 4) it is robust to correlated features. We used 10-fold cross-validation and measured the AUC of the test sets. The main idea was to start with base demographic features and see if adding new ones raised the test AUC. This would indicate whether the variables added additional predictive value. We focused on finding drivers of the scientific belief set and the suspicious belief set, as these are the extremes.</w:t>
@@ -352,7 +352,7 @@
     </w:p>
     <w:p>
       <w:pPr>
-        <w:pStyle w:val="Heading3"/>
+        <w:pStyle w:val="Titre3"/>
       </w:pPr>
       <w:bookmarkStart w:id="29" w:name="results"/>
       <w:bookmarkEnd w:id="29"/>
@@ -370,7 +370,7 @@
     </w:p>
     <w:p>
       <w:pPr>
-        <w:pStyle w:val="Heading3"/>
+        <w:pStyle w:val="Titre3"/>
       </w:pPr>
       <w:bookmarkStart w:id="30" w:name="impact"/>
       <w:bookmarkEnd w:id="30"/>
@@ -383,12 +383,140 @@
         <w:pStyle w:val="FirstParagraph"/>
       </w:pPr>
       <w:r>
-        <w:t xml:space="preserve">Technical innovations include use of a Bernoulli mixture model for analyzing TRUE/FALSE survey responses and defining the "scientific" belief profile. We show that less than half the population holds a scientific view of COVID. While health outcomes data did not provide extra value, we demonstrate that demographic features provide most of what is needed for predictive accuracy.</w:t>
+        <w:t xml:space="preserve">Technical innovations include use of a Bernoulli mixture model for analyzing TRUE/FALSE survey responses and defining the scientific/skeptical/suspicious belief profiles. We show that less than half the population holds a scientific view of COVID. While health outcomes data did not provide extra value, we demonstrate that demographic features provide most of what is needed for predictive accuracy.</w:t>
       </w:r>
     </w:p>
-    <w:sectPr/>
+    <w:sectPr>
+      <w:footerReference w:type="even" r:id="rId9"/>
+      <w:footerReference w:type="default" r:id="rId8"/>
+      <w:pgSz w:w="12240" w:h="15840"/>
+      <w:pgMar w:top="1417" w:right="1417" w:bottom="1417" w:left="1417" w:header="720" w:footer="720" w:gutter="0"/>
+      <w:cols w:space="720"/>
+    </w:sectPr>
   </w:body>
 </w:document>
+</file>
+
+<file path=word/footer1.xml><?xml version="1.0" encoding="utf-8"?>
+<w:ftr xmlns:wpc="http://schemas.microsoft.com/office/word/2010/wordprocessingCanvas" xmlns:cx="http://schemas.microsoft.com/office/drawing/2014/chartex" xmlns:cx1="http://schemas.microsoft.com/office/drawing/2015/9/8/chartex" xmlns:cx2="http://schemas.microsoft.com/office/drawing/2015/10/21/chartex" xmlns:cx3="http://schemas.microsoft.com/office/drawing/2016/5/9/chartex" xmlns:cx4="http://schemas.microsoft.com/office/drawing/2016/5/10/chartex" xmlns:cx5="http://schemas.microsoft.com/office/drawing/2016/5/11/chartex" xmlns:cx6="http://schemas.microsoft.com/office/drawing/2016/5/12/chartex" xmlns:cx7="http://schemas.microsoft.com/office/drawing/2016/5/13/chartex" xmlns:cx8="http://schemas.microsoft.com/office/drawing/2016/5/14/chartex" xmlns:mc="http://schemas.openxmlformats.org/markup-compatibility/2006" xmlns:aink="http://schemas.microsoft.com/office/drawing/2016/ink" xmlns:am3d="http://schemas.microsoft.com/office/drawing/2017/model3d" xmlns:o="urn:schemas-microsoft-com:office:office" xmlns:r="http://schemas.openxmlformats.org/officeDocument/2006/relationships" xmlns:m="http://schemas.openxmlformats.org/officeDocument/2006/math" xmlns:v="urn:schemas-microsoft-com:vml" xmlns:wp14="http://schemas.microsoft.com/office/word/2010/wordprocessingDrawing" xmlns:wp="http://schemas.openxmlformats.org/drawingml/2006/wordprocessingDrawing" xmlns:w10="urn:schemas-microsoft-com:office:word" xmlns:w="http://schemas.openxmlformats.org/wordprocessingml/2006/main" xmlns:w14="http://schemas.microsoft.com/office/word/2010/wordml" xmlns:w15="http://schemas.microsoft.com/office/word/2012/wordml" xmlns:w16cid="http://schemas.microsoft.com/office/word/2016/wordml/cid" xmlns:w16se="http://schemas.microsoft.com/office/word/2015/wordml/symex" xmlns:wpg="http://schemas.microsoft.com/office/word/2010/wordprocessingGroup" xmlns:wpi="http://schemas.microsoft.com/office/word/2010/wordprocessingInk" xmlns:wne="http://schemas.microsoft.com/office/word/2006/wordml" xmlns:wps="http://schemas.microsoft.com/office/word/2010/wordprocessingShape" mc:Ignorable="w14 w15 w16se w16cid wp14">
+  <w:sdt>
+    <w:sdtPr>
+      <w:rPr>
+        <w:rStyle w:val="Numrodepage"/>
+      </w:rPr>
+      <w:id w:val="1342282442"/>
+      <w:docPartObj>
+        <w:docPartGallery w:val="Page Numbers (Bottom of Page)"/>
+        <w:docPartUnique/>
+      </w:docPartObj>
+    </w:sdtPr>
+    <w:sdtEndPr>
+      <w:rPr>
+        <w:rStyle w:val="Numrodepage"/>
+      </w:rPr>
+    </w:sdtEndPr>
+    <w:sdtContent>
+      <w:p>
+        <w:pPr>
+          <w:pStyle w:val="Pieddepage"/>
+          <w:framePr w:wrap="none" w:vAnchor="text" w:hAnchor="margin" w:xAlign="center" w:y="1"/>
+          <w:rPr>
+            <w:rStyle w:val="Numrodepage"/>
+          </w:rPr>
+        </w:pPr>
+        <w:r>
+          <w:rPr>
+            <w:rStyle w:val="Numrodepage"/>
+          </w:rPr>
+          <w:fldChar w:fldCharType="begin"/>
+        </w:r>
+        <w:r>
+          <w:rPr>
+            <w:rStyle w:val="Numrodepage"/>
+          </w:rPr>
+          <w:instrText xml:space="preserve"> PAGE </w:instrText>
+        </w:r>
+        <w:r>
+          <w:rPr>
+            <w:rStyle w:val="Numrodepage"/>
+          </w:rPr>
+          <w:fldChar w:fldCharType="end"/>
+        </w:r>
+      </w:p>
+    </w:sdtContent>
+  </w:sdt>
+  <w:p>
+    <w:pPr>
+      <w:pStyle w:val="Pieddepage"/>
+      <w:ind w:right="360" w:firstLine="360"/>
+    </w:pPr>
+  </w:p>
+</w:ftr>
+</file>
+
+<file path=word/footer2.xml><?xml version="1.0" encoding="utf-8"?>
+<w:ftr xmlns:wpc="http://schemas.microsoft.com/office/word/2010/wordprocessingCanvas" xmlns:cx="http://schemas.microsoft.com/office/drawing/2014/chartex" xmlns:cx1="http://schemas.microsoft.com/office/drawing/2015/9/8/chartex" xmlns:cx2="http://schemas.microsoft.com/office/drawing/2015/10/21/chartex" xmlns:cx3="http://schemas.microsoft.com/office/drawing/2016/5/9/chartex" xmlns:cx4="http://schemas.microsoft.com/office/drawing/2016/5/10/chartex" xmlns:cx5="http://schemas.microsoft.com/office/drawing/2016/5/11/chartex" xmlns:cx6="http://schemas.microsoft.com/office/drawing/2016/5/12/chartex" xmlns:cx7="http://schemas.microsoft.com/office/drawing/2016/5/13/chartex" xmlns:cx8="http://schemas.microsoft.com/office/drawing/2016/5/14/chartex" xmlns:mc="http://schemas.openxmlformats.org/markup-compatibility/2006" xmlns:aink="http://schemas.microsoft.com/office/drawing/2016/ink" xmlns:am3d="http://schemas.microsoft.com/office/drawing/2017/model3d" xmlns:o="urn:schemas-microsoft-com:office:office" xmlns:r="http://schemas.openxmlformats.org/officeDocument/2006/relationships" xmlns:m="http://schemas.openxmlformats.org/officeDocument/2006/math" xmlns:v="urn:schemas-microsoft-com:vml" xmlns:wp14="http://schemas.microsoft.com/office/word/2010/wordprocessingDrawing" xmlns:wp="http://schemas.openxmlformats.org/drawingml/2006/wordprocessingDrawing" xmlns:w10="urn:schemas-microsoft-com:office:word" xmlns:w="http://schemas.openxmlformats.org/wordprocessingml/2006/main" xmlns:w14="http://schemas.microsoft.com/office/word/2010/wordml" xmlns:w15="http://schemas.microsoft.com/office/word/2012/wordml" xmlns:w16cid="http://schemas.microsoft.com/office/word/2016/wordml/cid" xmlns:w16se="http://schemas.microsoft.com/office/word/2015/wordml/symex" xmlns:wpg="http://schemas.microsoft.com/office/word/2010/wordprocessingGroup" xmlns:wpi="http://schemas.microsoft.com/office/word/2010/wordprocessingInk" xmlns:wne="http://schemas.microsoft.com/office/word/2006/wordml" xmlns:wps="http://schemas.microsoft.com/office/word/2010/wordprocessingShape" mc:Ignorable="w14 w15 w16se w16cid wp14">
+  <w:sdt>
+    <w:sdtPr>
+      <w:rPr>
+        <w:rStyle w:val="Numrodepage"/>
+      </w:rPr>
+      <w:id w:val="928616856"/>
+      <w:docPartObj>
+        <w:docPartGallery w:val="Page Numbers (Bottom of Page)"/>
+        <w:docPartUnique/>
+      </w:docPartObj>
+    </w:sdtPr>
+    <w:sdtContent>
+      <w:p>
+        <w:pPr>
+          <w:pStyle w:val="Pieddepage"/>
+          <w:framePr w:wrap="none" w:vAnchor="text" w:hAnchor="margin" w:xAlign="center" w:y="1"/>
+          <w:rPr>
+            <w:rStyle w:val="Numrodepage"/>
+          </w:rPr>
+        </w:pPr>
+        <w:r>
+          <w:rPr>
+            <w:rStyle w:val="Numrodepage"/>
+          </w:rPr>
+          <w:fldChar w:fldCharType="begin"/>
+        </w:r>
+        <w:r>
+          <w:rPr>
+            <w:rStyle w:val="Numrodepage"/>
+          </w:rPr>
+          <w:instrText xml:space="preserve"> PAGE </w:instrText>
+        </w:r>
+        <w:r>
+          <w:rPr>
+            <w:rStyle w:val="Numrodepage"/>
+          </w:rPr>
+          <w:fldChar w:fldCharType="separate"/>
+        </w:r>
+        <w:r>
+          <w:rPr>
+            <w:rStyle w:val="Numrodepage"/>
+            <w:noProof/>
+          </w:rPr>
+          <w:t>2</w:t>
+        </w:r>
+        <w:r>
+          <w:rPr>
+            <w:rStyle w:val="Numrodepage"/>
+          </w:rPr>
+          <w:fldChar w:fldCharType="end"/>
+        </w:r>
+      </w:p>
+    </w:sdtContent>
+  </w:sdt>
+  <w:p>
+    <w:pPr>
+      <w:pStyle w:val="Pieddepage"/>
+      <w:ind w:right="360" w:firstLine="360"/>
+    </w:pPr>
+  </w:p>
+</w:ftr>
 </file>
 
 <file path=word/footnotes.xml><?xml version="1.0" encoding="utf-8"?>
@@ -411,9 +539,1372 @@
 </file>
 
 <file path=word/numbering.xml><?xml version="1.0" encoding="utf-8"?>
-<w:numbering xmlns:w="http://schemas.openxmlformats.org/wordprocessingml/2006/main">
-  <w:abstractNum w:abstractNumId="0">
-    <w:nsid w:val="e17f69ba"/>
+<w:numbering xmlns:wpc="http://schemas.microsoft.com/office/word/2010/wordprocessingCanvas" xmlns:cx="http://schemas.microsoft.com/office/drawing/2014/chartex" xmlns:cx1="http://schemas.microsoft.com/office/drawing/2015/9/8/chartex" xmlns:cx2="http://schemas.microsoft.com/office/drawing/2015/10/21/chartex" xmlns:cx3="http://schemas.microsoft.com/office/drawing/2016/5/9/chartex" xmlns:cx4="http://schemas.microsoft.com/office/drawing/2016/5/10/chartex" xmlns:cx5="http://schemas.microsoft.com/office/drawing/2016/5/11/chartex" xmlns:cx6="http://schemas.microsoft.com/office/drawing/2016/5/12/chartex" xmlns:cx7="http://schemas.microsoft.com/office/drawing/2016/5/13/chartex" xmlns:cx8="http://schemas.microsoft.com/office/drawing/2016/5/14/chartex" xmlns:mc="http://schemas.openxmlformats.org/markup-compatibility/2006" xmlns:aink="http://schemas.microsoft.com/office/drawing/2016/ink" xmlns:am3d="http://schemas.microsoft.com/office/drawing/2017/model3d" xmlns:o="urn:schemas-microsoft-com:office:office" xmlns:r="http://schemas.openxmlformats.org/officeDocument/2006/relationships" xmlns:m="http://schemas.openxmlformats.org/officeDocument/2006/math" xmlns:v="urn:schemas-microsoft-com:vml" xmlns:wp14="http://schemas.microsoft.com/office/word/2010/wordprocessingDrawing" xmlns:wp="http://schemas.openxmlformats.org/drawingml/2006/wordprocessingDrawing" xmlns:w10="urn:schemas-microsoft-com:office:word" xmlns:w="http://schemas.openxmlformats.org/wordprocessingml/2006/main" xmlns:w14="http://schemas.microsoft.com/office/word/2010/wordml" xmlns:w15="http://schemas.microsoft.com/office/word/2012/wordml" xmlns:w16cid="http://schemas.microsoft.com/office/word/2016/wordml/cid" xmlns:w16se="http://schemas.microsoft.com/office/word/2015/wordml/symex" xmlns:wpg="http://schemas.microsoft.com/office/word/2010/wordprocessingGroup" xmlns:wpi="http://schemas.microsoft.com/office/word/2010/wordprocessingInk" xmlns:wne="http://schemas.microsoft.com/office/word/2006/wordml" xmlns:wps="http://schemas.microsoft.com/office/word/2010/wordprocessingShape" mc:Ignorable="w14 w15 w16se w16cid wp14">
+  <w:abstractNum w:abstractNumId="0" w15:restartNumberingAfterBreak="0">
+    <w:nsid w:val="FFFFFF7C"/>
+    <w:multiLevelType w:val="singleLevel"/>
+    <w:tmpl w:val="72BCF93C"/>
+    <w:lvl w:ilvl="0">
+      <w:start w:val="1"/>
+      <w:numFmt w:val="decimal"/>
+      <w:lvlText w:val="%1."/>
+      <w:lvlJc w:val="left"/>
+      <w:pPr>
+        <w:tabs>
+          <w:tab w:val="num" w:pos="1492"/>
+        </w:tabs>
+        <w:ind w:left="1492" w:hanging="360"/>
+      </w:pPr>
+    </w:lvl>
+  </w:abstractNum>
+  <w:abstractNum w:abstractNumId="1" w15:restartNumberingAfterBreak="0">
+    <w:nsid w:val="FFFFFF7D"/>
+    <w:multiLevelType w:val="singleLevel"/>
+    <w:tmpl w:val="DB6426B4"/>
+    <w:lvl w:ilvl="0">
+      <w:start w:val="1"/>
+      <w:numFmt w:val="decimal"/>
+      <w:lvlText w:val="%1."/>
+      <w:lvlJc w:val="left"/>
+      <w:pPr>
+        <w:tabs>
+          <w:tab w:val="num" w:pos="1209"/>
+        </w:tabs>
+        <w:ind w:left="1209" w:hanging="360"/>
+      </w:pPr>
+    </w:lvl>
+  </w:abstractNum>
+  <w:abstractNum w:abstractNumId="2" w15:restartNumberingAfterBreak="0">
+    <w:nsid w:val="FFFFFF7E"/>
+    <w:multiLevelType w:val="singleLevel"/>
+    <w:tmpl w:val="980EB69C"/>
+    <w:lvl w:ilvl="0">
+      <w:start w:val="1"/>
+      <w:numFmt w:val="decimal"/>
+      <w:lvlText w:val="%1."/>
+      <w:lvlJc w:val="left"/>
+      <w:pPr>
+        <w:tabs>
+          <w:tab w:val="num" w:pos="926"/>
+        </w:tabs>
+        <w:ind w:left="926" w:hanging="360"/>
+      </w:pPr>
+    </w:lvl>
+  </w:abstractNum>
+  <w:abstractNum w:abstractNumId="3" w15:restartNumberingAfterBreak="0">
+    <w:nsid w:val="FFFFFF7F"/>
+    <w:multiLevelType w:val="singleLevel"/>
+    <w:tmpl w:val="428C5C96"/>
+    <w:lvl w:ilvl="0">
+      <w:start w:val="1"/>
+      <w:numFmt w:val="decimal"/>
+      <w:lvlText w:val="%1."/>
+      <w:lvlJc w:val="left"/>
+      <w:pPr>
+        <w:tabs>
+          <w:tab w:val="num" w:pos="643"/>
+        </w:tabs>
+        <w:ind w:left="643" w:hanging="360"/>
+      </w:pPr>
+    </w:lvl>
+  </w:abstractNum>
+  <w:abstractNum w:abstractNumId="4" w15:restartNumberingAfterBreak="0">
+    <w:nsid w:val="FFFFFF80"/>
+    <w:multiLevelType w:val="singleLevel"/>
+    <w:tmpl w:val="034A7C7C"/>
+    <w:lvl w:ilvl="0">
+      <w:start w:val="1"/>
+      <w:numFmt w:val="bullet"/>
+      <w:lvlText w:val=""/>
+      <w:lvlJc w:val="left"/>
+      <w:pPr>
+        <w:tabs>
+          <w:tab w:val="num" w:pos="1492"/>
+        </w:tabs>
+        <w:ind w:left="1492" w:hanging="360"/>
+      </w:pPr>
+      <w:rPr>
+        <w:rFonts w:ascii="Symbol" w:hAnsi="Symbol" w:cs="Symbol" w:hint="default"/>
+      </w:rPr>
+    </w:lvl>
+  </w:abstractNum>
+  <w:abstractNum w:abstractNumId="5" w15:restartNumberingAfterBreak="0">
+    <w:nsid w:val="FFFFFF81"/>
+    <w:multiLevelType w:val="singleLevel"/>
+    <w:tmpl w:val="A412B48C"/>
+    <w:lvl w:ilvl="0">
+      <w:start w:val="1"/>
+      <w:numFmt w:val="bullet"/>
+      <w:lvlText w:val=""/>
+      <w:lvlJc w:val="left"/>
+      <w:pPr>
+        <w:tabs>
+          <w:tab w:val="num" w:pos="1209"/>
+        </w:tabs>
+        <w:ind w:left="1209" w:hanging="360"/>
+      </w:pPr>
+      <w:rPr>
+        <w:rFonts w:ascii="Symbol" w:hAnsi="Symbol" w:hint="default"/>
+      </w:rPr>
+    </w:lvl>
+  </w:abstractNum>
+  <w:abstractNum w:abstractNumId="6" w15:restartNumberingAfterBreak="0">
+    <w:nsid w:val="FFFFFF82"/>
+    <w:multiLevelType w:val="singleLevel"/>
+    <w:tmpl w:val="66680BDE"/>
+    <w:lvl w:ilvl="0">
+      <w:start w:val="1"/>
+      <w:numFmt w:val="bullet"/>
+      <w:lvlText w:val=""/>
+      <w:lvlJc w:val="left"/>
+      <w:pPr>
+        <w:tabs>
+          <w:tab w:val="num" w:pos="926"/>
+        </w:tabs>
+        <w:ind w:left="926" w:hanging="360"/>
+      </w:pPr>
+      <w:rPr>
+        <w:rFonts w:ascii="Symbol" w:hAnsi="Symbol" w:hint="default"/>
+      </w:rPr>
+    </w:lvl>
+  </w:abstractNum>
+  <w:abstractNum w:abstractNumId="7" w15:restartNumberingAfterBreak="0">
+    <w:nsid w:val="FFFFFF83"/>
+    <w:multiLevelType w:val="singleLevel"/>
+    <w:tmpl w:val="2FD21302"/>
+    <w:lvl w:ilvl="0">
+      <w:start w:val="1"/>
+      <w:numFmt w:val="bullet"/>
+      <w:lvlText w:val=""/>
+      <w:lvlJc w:val="left"/>
+      <w:pPr>
+        <w:tabs>
+          <w:tab w:val="num" w:pos="643"/>
+        </w:tabs>
+        <w:ind w:left="643" w:hanging="360"/>
+      </w:pPr>
+      <w:rPr>
+        <w:rFonts w:ascii="Symbol" w:hAnsi="Symbol" w:hint="default"/>
+      </w:rPr>
+    </w:lvl>
+  </w:abstractNum>
+  <w:abstractNum w:abstractNumId="8" w15:restartNumberingAfterBreak="0">
+    <w:nsid w:val="FFFFFF88"/>
+    <w:multiLevelType w:val="singleLevel"/>
+    <w:tmpl w:val="F5AE942E"/>
+    <w:lvl w:ilvl="0">
+      <w:start w:val="1"/>
+      <w:numFmt w:val="decimal"/>
+      <w:lvlText w:val="%1."/>
+      <w:lvlJc w:val="left"/>
+      <w:pPr>
+        <w:tabs>
+          <w:tab w:val="num" w:pos="360"/>
+        </w:tabs>
+        <w:ind w:left="360" w:hanging="360"/>
+      </w:pPr>
+    </w:lvl>
+  </w:abstractNum>
+  <w:abstractNum w:abstractNumId="9" w15:restartNumberingAfterBreak="0">
+    <w:nsid w:val="FFFFFF89"/>
+    <w:multiLevelType w:val="singleLevel"/>
+    <w:tmpl w:val="09B4C3AA"/>
+    <w:lvl w:ilvl="0">
+      <w:start w:val="1"/>
+      <w:numFmt w:val="bullet"/>
+      <w:lvlText w:val=""/>
+      <w:lvlJc w:val="left"/>
+      <w:pPr>
+        <w:tabs>
+          <w:tab w:val="num" w:pos="360"/>
+        </w:tabs>
+        <w:ind w:left="360" w:hanging="360"/>
+      </w:pPr>
+      <w:rPr>
+        <w:rFonts w:ascii="Symbol" w:hAnsi="Symbol" w:hint="default"/>
+      </w:rPr>
+    </w:lvl>
+  </w:abstractNum>
+  <w:abstractNum w:abstractNumId="10" w15:restartNumberingAfterBreak="0">
+    <w:nsid w:val="0BC657B3"/>
+    <w:multiLevelType w:val="multilevel"/>
+    <w:tmpl w:val="040C001D"/>
+    <w:numStyleLink w:val="Defaultul"/>
+  </w:abstractNum>
+  <w:abstractNum w:abstractNumId="11" w15:restartNumberingAfterBreak="0">
+    <w:nsid w:val="15370A07"/>
+    <w:multiLevelType w:val="multilevel"/>
+    <w:tmpl w:val="040C001D"/>
+    <w:lvl w:ilvl="0">
+      <w:start w:val="1"/>
+      <w:numFmt w:val="decimal"/>
+      <w:lvlText w:val="%1)"/>
+      <w:lvlJc w:val="left"/>
+      <w:pPr>
+        <w:ind w:left="360" w:hanging="360"/>
+      </w:pPr>
+    </w:lvl>
+    <w:lvl w:ilvl="1">
+      <w:start w:val="1"/>
+      <w:numFmt w:val="lowerLetter"/>
+      <w:lvlText w:val="%2)"/>
+      <w:lvlJc w:val="left"/>
+      <w:pPr>
+        <w:ind w:left="720" w:hanging="360"/>
+      </w:pPr>
+    </w:lvl>
+    <w:lvl w:ilvl="2">
+      <w:start w:val="1"/>
+      <w:numFmt w:val="lowerRoman"/>
+      <w:lvlText w:val="%3)"/>
+      <w:lvlJc w:val="left"/>
+      <w:pPr>
+        <w:ind w:left="1080" w:hanging="360"/>
+      </w:pPr>
+    </w:lvl>
+    <w:lvl w:ilvl="3">
+      <w:start w:val="1"/>
+      <w:numFmt w:val="decimal"/>
+      <w:lvlText w:val="(%4)"/>
+      <w:lvlJc w:val="left"/>
+      <w:pPr>
+        <w:ind w:left="1440" w:hanging="360"/>
+      </w:pPr>
+    </w:lvl>
+    <w:lvl w:ilvl="4">
+      <w:start w:val="1"/>
+      <w:numFmt w:val="lowerLetter"/>
+      <w:lvlText w:val="(%5)"/>
+      <w:lvlJc w:val="left"/>
+      <w:pPr>
+        <w:ind w:left="1800" w:hanging="360"/>
+      </w:pPr>
+    </w:lvl>
+    <w:lvl w:ilvl="5">
+      <w:start w:val="1"/>
+      <w:numFmt w:val="lowerRoman"/>
+      <w:lvlText w:val="(%6)"/>
+      <w:lvlJc w:val="left"/>
+      <w:pPr>
+        <w:ind w:left="2160" w:hanging="360"/>
+      </w:pPr>
+    </w:lvl>
+    <w:lvl w:ilvl="6">
+      <w:start w:val="1"/>
+      <w:numFmt w:val="decimal"/>
+      <w:lvlText w:val="%7."/>
+      <w:lvlJc w:val="left"/>
+      <w:pPr>
+        <w:ind w:left="2520" w:hanging="360"/>
+      </w:pPr>
+    </w:lvl>
+    <w:lvl w:ilvl="7">
+      <w:start w:val="1"/>
+      <w:numFmt w:val="lowerLetter"/>
+      <w:lvlText w:val="%8."/>
+      <w:lvlJc w:val="left"/>
+      <w:pPr>
+        <w:ind w:left="2880" w:hanging="360"/>
+      </w:pPr>
+    </w:lvl>
+    <w:lvl w:ilvl="8">
+      <w:start w:val="1"/>
+      <w:numFmt w:val="lowerRoman"/>
+      <w:lvlText w:val="%9."/>
+      <w:lvlJc w:val="left"/>
+      <w:pPr>
+        <w:ind w:left="3240" w:hanging="360"/>
+      </w:pPr>
+    </w:lvl>
+  </w:abstractNum>
+  <w:abstractNum w:abstractNumId="12" w15:restartNumberingAfterBreak="0">
+    <w:nsid w:val="170CD2DE"/>
+    <w:multiLevelType w:val="multilevel"/>
+    <w:tmpl w:val="A94065D6"/>
+    <w:lvl w:ilvl="0">
+      <w:numFmt w:val="bullet"/>
+      <w:lvlText w:val=" "/>
+      <w:lvlJc w:val="left"/>
+      <w:pPr>
+        <w:tabs>
+          <w:tab w:val="num" w:pos="0"/>
+        </w:tabs>
+        <w:ind w:left="480" w:hanging="480"/>
+      </w:pPr>
+    </w:lvl>
+    <w:lvl w:ilvl="1">
+      <w:numFmt w:val="bullet"/>
+      <w:lvlText w:val=" "/>
+      <w:lvlJc w:val="left"/>
+      <w:pPr>
+        <w:tabs>
+          <w:tab w:val="num" w:pos="720"/>
+        </w:tabs>
+        <w:ind w:left="1200" w:hanging="480"/>
+      </w:pPr>
+    </w:lvl>
+    <w:lvl w:ilvl="2">
+      <w:numFmt w:val="bullet"/>
+      <w:lvlText w:val=" "/>
+      <w:lvlJc w:val="left"/>
+      <w:pPr>
+        <w:tabs>
+          <w:tab w:val="num" w:pos="1440"/>
+        </w:tabs>
+        <w:ind w:left="1920" w:hanging="480"/>
+      </w:pPr>
+    </w:lvl>
+    <w:lvl w:ilvl="3">
+      <w:numFmt w:val="bullet"/>
+      <w:lvlText w:val=" "/>
+      <w:lvlJc w:val="left"/>
+      <w:pPr>
+        <w:tabs>
+          <w:tab w:val="num" w:pos="2160"/>
+        </w:tabs>
+        <w:ind w:left="2640" w:hanging="480"/>
+      </w:pPr>
+    </w:lvl>
+    <w:lvl w:ilvl="4">
+      <w:numFmt w:val="bullet"/>
+      <w:lvlText w:val=" "/>
+      <w:lvlJc w:val="left"/>
+      <w:pPr>
+        <w:tabs>
+          <w:tab w:val="num" w:pos="2880"/>
+        </w:tabs>
+        <w:ind w:left="3360" w:hanging="480"/>
+      </w:pPr>
+    </w:lvl>
+    <w:lvl w:ilvl="5">
+      <w:numFmt w:val="bullet"/>
+      <w:lvlText w:val=" "/>
+      <w:lvlJc w:val="left"/>
+      <w:pPr>
+        <w:tabs>
+          <w:tab w:val="num" w:pos="3600"/>
+        </w:tabs>
+        <w:ind w:left="4080" w:hanging="480"/>
+      </w:pPr>
+    </w:lvl>
+    <w:lvl w:ilvl="6">
+      <w:numFmt w:val="bullet"/>
+      <w:lvlText w:val=" "/>
+      <w:lvlJc w:val="left"/>
+      <w:pPr>
+        <w:tabs>
+          <w:tab w:val="num" w:pos="4320"/>
+        </w:tabs>
+        <w:ind w:left="4800" w:hanging="480"/>
+      </w:pPr>
+    </w:lvl>
+    <w:lvl w:ilvl="7">
+      <w:numFmt w:val="bullet"/>
+      <w:lvlText w:val=" "/>
+      <w:lvlJc w:val="left"/>
+      <w:pPr>
+        <w:tabs>
+          <w:tab w:val="num" w:pos="5040"/>
+        </w:tabs>
+        <w:ind w:left="5520" w:hanging="480"/>
+      </w:pPr>
+    </w:lvl>
+    <w:lvl w:ilvl="8">
+      <w:numFmt w:val="bullet"/>
+      <w:lvlText w:val=" "/>
+      <w:lvlJc w:val="left"/>
+      <w:pPr>
+        <w:tabs>
+          <w:tab w:val="num" w:pos="5760"/>
+        </w:tabs>
+        <w:ind w:left="6240" w:hanging="480"/>
+      </w:pPr>
+    </w:lvl>
+  </w:abstractNum>
+  <w:abstractNum w:abstractNumId="13" w15:restartNumberingAfterBreak="0">
+    <w:nsid w:val="1A8E7783"/>
+    <w:multiLevelType w:val="multilevel"/>
+    <w:tmpl w:val="745A1C10"/>
+    <w:lvl w:ilvl="0">
+      <w:start w:val="1"/>
+      <w:numFmt w:val="decimal"/>
+      <w:lvlText w:val="%1."/>
+      <w:lvlJc w:val="left"/>
+      <w:pPr>
+        <w:ind w:left="360" w:hanging="360"/>
+      </w:pPr>
+    </w:lvl>
+    <w:lvl w:ilvl="1">
+      <w:start w:val="1"/>
+      <w:numFmt w:val="decimal"/>
+      <w:lvlText w:val="%1.%2."/>
+      <w:lvlJc w:val="left"/>
+      <w:pPr>
+        <w:ind w:left="792" w:hanging="432"/>
+      </w:pPr>
+    </w:lvl>
+    <w:lvl w:ilvl="2">
+      <w:start w:val="1"/>
+      <w:numFmt w:val="decimal"/>
+      <w:lvlText w:val="%1.%2.%3."/>
+      <w:lvlJc w:val="left"/>
+      <w:pPr>
+        <w:ind w:left="1224" w:hanging="504"/>
+      </w:pPr>
+    </w:lvl>
+    <w:lvl w:ilvl="3">
+      <w:start w:val="1"/>
+      <w:numFmt w:val="decimal"/>
+      <w:lvlText w:val="%1.%2.%3.%4."/>
+      <w:lvlJc w:val="left"/>
+      <w:pPr>
+        <w:ind w:left="1728" w:hanging="648"/>
+      </w:pPr>
+    </w:lvl>
+    <w:lvl w:ilvl="4">
+      <w:start w:val="1"/>
+      <w:numFmt w:val="decimal"/>
+      <w:lvlText w:val="%1.%2.%3.%4.%5."/>
+      <w:lvlJc w:val="left"/>
+      <w:pPr>
+        <w:ind w:left="2232" w:hanging="792"/>
+      </w:pPr>
+    </w:lvl>
+    <w:lvl w:ilvl="5">
+      <w:start w:val="1"/>
+      <w:numFmt w:val="decimal"/>
+      <w:lvlText w:val="%1.%2.%3.%4.%5.%6."/>
+      <w:lvlJc w:val="left"/>
+      <w:pPr>
+        <w:ind w:left="2736" w:hanging="936"/>
+      </w:pPr>
+    </w:lvl>
+    <w:lvl w:ilvl="6">
+      <w:start w:val="1"/>
+      <w:numFmt w:val="decimal"/>
+      <w:lvlText w:val="%1.%2.%3.%4.%5.%6.%7."/>
+      <w:lvlJc w:val="left"/>
+      <w:pPr>
+        <w:ind w:left="3240" w:hanging="1080"/>
+      </w:pPr>
+    </w:lvl>
+    <w:lvl w:ilvl="7">
+      <w:start w:val="1"/>
+      <w:numFmt w:val="decimal"/>
+      <w:lvlText w:val="%1.%2.%3.%4.%5.%6.%7.%8."/>
+      <w:lvlJc w:val="left"/>
+      <w:pPr>
+        <w:ind w:left="3744" w:hanging="1224"/>
+      </w:pPr>
+    </w:lvl>
+    <w:lvl w:ilvl="8">
+      <w:start w:val="1"/>
+      <w:numFmt w:val="decimal"/>
+      <w:lvlText w:val="%1.%2.%3.%4.%5.%6.%7.%8.%9."/>
+      <w:lvlJc w:val="left"/>
+      <w:pPr>
+        <w:ind w:left="4320" w:hanging="1440"/>
+      </w:pPr>
+    </w:lvl>
+  </w:abstractNum>
+  <w:abstractNum w:abstractNumId="14" w15:restartNumberingAfterBreak="0">
+    <w:nsid w:val="249510A6"/>
+    <w:multiLevelType w:val="multilevel"/>
+    <w:tmpl w:val="439AF720"/>
+    <w:lvl w:ilvl="0">
+      <w:start w:val="1"/>
+      <w:numFmt w:val="decimal"/>
+      <w:lvlText w:val="%1."/>
+      <w:lvlJc w:val="left"/>
+      <w:pPr>
+        <w:ind w:left="360" w:hanging="360"/>
+      </w:pPr>
+    </w:lvl>
+    <w:lvl w:ilvl="1">
+      <w:start w:val="1"/>
+      <w:numFmt w:val="decimal"/>
+      <w:lvlText w:val="%1.%2."/>
+      <w:lvlJc w:val="left"/>
+      <w:pPr>
+        <w:ind w:left="792" w:hanging="432"/>
+      </w:pPr>
+    </w:lvl>
+    <w:lvl w:ilvl="2">
+      <w:start w:val="1"/>
+      <w:numFmt w:val="decimal"/>
+      <w:lvlText w:val="%1.%2.%3."/>
+      <w:lvlJc w:val="left"/>
+      <w:pPr>
+        <w:ind w:left="1224" w:hanging="504"/>
+      </w:pPr>
+    </w:lvl>
+    <w:lvl w:ilvl="3">
+      <w:start w:val="1"/>
+      <w:numFmt w:val="decimal"/>
+      <w:lvlText w:val="%1.%2.%3.%4."/>
+      <w:lvlJc w:val="left"/>
+      <w:pPr>
+        <w:ind w:left="1728" w:hanging="648"/>
+      </w:pPr>
+    </w:lvl>
+    <w:lvl w:ilvl="4">
+      <w:start w:val="1"/>
+      <w:numFmt w:val="decimal"/>
+      <w:lvlText w:val="%1.%2.%3.%4.%5."/>
+      <w:lvlJc w:val="left"/>
+      <w:pPr>
+        <w:ind w:left="2232" w:hanging="792"/>
+      </w:pPr>
+    </w:lvl>
+    <w:lvl w:ilvl="5">
+      <w:start w:val="1"/>
+      <w:numFmt w:val="decimal"/>
+      <w:lvlText w:val="%1.%2.%3.%4.%5.%6."/>
+      <w:lvlJc w:val="left"/>
+      <w:pPr>
+        <w:ind w:left="2736" w:hanging="936"/>
+      </w:pPr>
+    </w:lvl>
+    <w:lvl w:ilvl="6">
+      <w:start w:val="1"/>
+      <w:numFmt w:val="decimal"/>
+      <w:lvlText w:val="%1.%2.%3.%4.%5.%6.%7."/>
+      <w:lvlJc w:val="left"/>
+      <w:pPr>
+        <w:ind w:left="3240" w:hanging="1080"/>
+      </w:pPr>
+    </w:lvl>
+    <w:lvl w:ilvl="7">
+      <w:start w:val="1"/>
+      <w:numFmt w:val="decimal"/>
+      <w:lvlText w:val="%1.%2.%3.%4.%5.%6.%7.%8."/>
+      <w:lvlJc w:val="left"/>
+      <w:pPr>
+        <w:ind w:left="3744" w:hanging="1224"/>
+      </w:pPr>
+    </w:lvl>
+    <w:lvl w:ilvl="8">
+      <w:start w:val="1"/>
+      <w:numFmt w:val="decimal"/>
+      <w:lvlText w:val="%1.%2.%3.%4.%5.%6.%7.%8.%9."/>
+      <w:lvlJc w:val="left"/>
+      <w:pPr>
+        <w:ind w:left="4320" w:hanging="1440"/>
+      </w:pPr>
+    </w:lvl>
+  </w:abstractNum>
+  <w:abstractNum w:abstractNumId="15" w15:restartNumberingAfterBreak="0">
+    <w:nsid w:val="25B42E34"/>
+    <w:multiLevelType w:val="multilevel"/>
+    <w:tmpl w:val="040C001D"/>
+    <w:styleLink w:val="Defaultul"/>
+    <w:lvl w:ilvl="0">
+      <w:start w:val="1"/>
+      <w:numFmt w:val="bullet"/>
+      <w:lvlText w:val="•"/>
+      <w:lvlJc w:val="left"/>
+      <w:pPr>
+        <w:ind w:left="360" w:hanging="360"/>
+      </w:pPr>
+      <w:rPr>
+        <w:rFonts w:ascii="Times New Roman" w:hAnsi="Times New Roman" w:cs="Times New Roman" w:hint="default"/>
+        <w:color w:val="943634" w:themeColor="accent2" w:themeShade="BF"/>
+        <w:sz w:val="40"/>
+      </w:rPr>
+    </w:lvl>
+    <w:lvl w:ilvl="1">
+      <w:start w:val="1"/>
+      <w:numFmt w:val="bullet"/>
+      <w:lvlText w:val=""/>
+      <w:lvlJc w:val="left"/>
+      <w:pPr>
+        <w:ind w:left="720" w:hanging="360"/>
+      </w:pPr>
+      <w:rPr>
+        <w:rFonts w:ascii="Symbol" w:hAnsi="Symbol" w:cs="Times New Roman" w:hint="default"/>
+        <w:color w:val="FF0000"/>
+        <w:sz w:val="24"/>
+      </w:rPr>
+    </w:lvl>
+    <w:lvl w:ilvl="2">
+      <w:start w:val="1"/>
+      <w:numFmt w:val="bullet"/>
+      <w:lvlText w:val=""/>
+      <w:lvlJc w:val="left"/>
+      <w:pPr>
+        <w:ind w:left="1080" w:hanging="360"/>
+      </w:pPr>
+      <w:rPr>
+        <w:rFonts w:ascii="Symbol" w:hAnsi="Symbol" w:cs="Times New Roman" w:hint="default"/>
+        <w:color w:val="92CDDC" w:themeColor="accent5" w:themeTint="99"/>
+        <w:sz w:val="24"/>
+      </w:rPr>
+    </w:lvl>
+    <w:lvl w:ilvl="3">
+      <w:start w:val="1"/>
+      <w:numFmt w:val="bullet"/>
+      <w:lvlText w:val="à"/>
+      <w:lvlJc w:val="left"/>
+      <w:pPr>
+        <w:ind w:left="1440" w:hanging="360"/>
+      </w:pPr>
+      <w:rPr>
+        <w:rFonts w:ascii="Wingdings" w:hAnsi="Wingdings" w:cs="Times New Roman" w:hint="default"/>
+        <w:color w:val="000000" w:themeColor="text1"/>
+      </w:rPr>
+    </w:lvl>
+    <w:lvl w:ilvl="4">
+      <w:start w:val="1"/>
+      <w:numFmt w:val="lowerLetter"/>
+      <w:lvlText w:val="(%5)"/>
+      <w:lvlJc w:val="left"/>
+      <w:pPr>
+        <w:ind w:left="1800" w:hanging="360"/>
+      </w:pPr>
+    </w:lvl>
+    <w:lvl w:ilvl="5">
+      <w:start w:val="1"/>
+      <w:numFmt w:val="lowerRoman"/>
+      <w:lvlText w:val="(%6)"/>
+      <w:lvlJc w:val="left"/>
+      <w:pPr>
+        <w:ind w:left="2160" w:hanging="360"/>
+      </w:pPr>
+    </w:lvl>
+    <w:lvl w:ilvl="6">
+      <w:start w:val="1"/>
+      <w:numFmt w:val="decimal"/>
+      <w:lvlText w:val="%7."/>
+      <w:lvlJc w:val="left"/>
+      <w:pPr>
+        <w:ind w:left="2520" w:hanging="360"/>
+      </w:pPr>
+    </w:lvl>
+    <w:lvl w:ilvl="7">
+      <w:start w:val="1"/>
+      <w:numFmt w:val="lowerLetter"/>
+      <w:lvlText w:val="%8."/>
+      <w:lvlJc w:val="left"/>
+      <w:pPr>
+        <w:ind w:left="2880" w:hanging="360"/>
+      </w:pPr>
+    </w:lvl>
+    <w:lvl w:ilvl="8">
+      <w:start w:val="1"/>
+      <w:numFmt w:val="lowerRoman"/>
+      <w:lvlText w:val="%9."/>
+      <w:lvlJc w:val="left"/>
+      <w:pPr>
+        <w:ind w:left="3240" w:hanging="360"/>
+      </w:pPr>
+    </w:lvl>
+  </w:abstractNum>
+  <w:abstractNum w:abstractNumId="16" w15:restartNumberingAfterBreak="0">
+    <w:nsid w:val="289B7C2A"/>
+    <w:multiLevelType w:val="multilevel"/>
+    <w:tmpl w:val="4B88F872"/>
+    <w:numStyleLink w:val="Defaultol"/>
+  </w:abstractNum>
+  <w:abstractNum w:abstractNumId="17" w15:restartNumberingAfterBreak="0">
+    <w:nsid w:val="324A70B7"/>
+    <w:multiLevelType w:val="multilevel"/>
+    <w:tmpl w:val="4B88F872"/>
+    <w:styleLink w:val="Defaultol"/>
+    <w:lvl w:ilvl="0">
+      <w:start w:val="1"/>
+      <w:numFmt w:val="decimal"/>
+      <w:lvlText w:val="%1."/>
+      <w:lvlJc w:val="left"/>
+      <w:pPr>
+        <w:ind w:left="360" w:hanging="360"/>
+      </w:pPr>
+    </w:lvl>
+    <w:lvl w:ilvl="1">
+      <w:start w:val="1"/>
+      <w:numFmt w:val="decimal"/>
+      <w:lvlText w:val="%1.%2."/>
+      <w:lvlJc w:val="left"/>
+      <w:pPr>
+        <w:ind w:left="792" w:hanging="432"/>
+      </w:pPr>
+    </w:lvl>
+    <w:lvl w:ilvl="2">
+      <w:start w:val="1"/>
+      <w:numFmt w:val="decimal"/>
+      <w:lvlText w:val="%1.%2.%3."/>
+      <w:lvlJc w:val="left"/>
+      <w:pPr>
+        <w:ind w:left="1224" w:hanging="504"/>
+      </w:pPr>
+    </w:lvl>
+    <w:lvl w:ilvl="3">
+      <w:start w:val="1"/>
+      <w:numFmt w:val="decimal"/>
+      <w:lvlText w:val="%1.%2.%3.%4."/>
+      <w:lvlJc w:val="left"/>
+      <w:pPr>
+        <w:ind w:left="1728" w:hanging="648"/>
+      </w:pPr>
+    </w:lvl>
+    <w:lvl w:ilvl="4">
+      <w:start w:val="1"/>
+      <w:numFmt w:val="decimal"/>
+      <w:lvlText w:val="%1.%2.%3.%4.%5."/>
+      <w:lvlJc w:val="left"/>
+      <w:pPr>
+        <w:ind w:left="2232" w:hanging="792"/>
+      </w:pPr>
+    </w:lvl>
+    <w:lvl w:ilvl="5">
+      <w:start w:val="1"/>
+      <w:numFmt w:val="decimal"/>
+      <w:lvlText w:val="%1.%2.%3.%4.%5.%6."/>
+      <w:lvlJc w:val="left"/>
+      <w:pPr>
+        <w:ind w:left="2736" w:hanging="936"/>
+      </w:pPr>
+    </w:lvl>
+    <w:lvl w:ilvl="6">
+      <w:start w:val="1"/>
+      <w:numFmt w:val="decimal"/>
+      <w:lvlText w:val="%1.%2.%3.%4.%5.%6.%7."/>
+      <w:lvlJc w:val="left"/>
+      <w:pPr>
+        <w:ind w:left="3240" w:hanging="1080"/>
+      </w:pPr>
+    </w:lvl>
+    <w:lvl w:ilvl="7">
+      <w:start w:val="1"/>
+      <w:numFmt w:val="decimal"/>
+      <w:lvlText w:val="%1.%2.%3.%4.%5.%6.%7.%8."/>
+      <w:lvlJc w:val="left"/>
+      <w:pPr>
+        <w:ind w:left="3744" w:hanging="1224"/>
+      </w:pPr>
+    </w:lvl>
+    <w:lvl w:ilvl="8">
+      <w:start w:val="1"/>
+      <w:numFmt w:val="decimal"/>
+      <w:lvlText w:val="%1.%2.%3.%4.%5.%6.%7.%8.%9."/>
+      <w:lvlJc w:val="left"/>
+      <w:pPr>
+        <w:ind w:left="4320" w:hanging="1440"/>
+      </w:pPr>
+    </w:lvl>
+  </w:abstractNum>
+  <w:abstractNum w:abstractNumId="18" w15:restartNumberingAfterBreak="0">
+    <w:nsid w:val="3A441560"/>
+    <w:multiLevelType w:val="multilevel"/>
+    <w:tmpl w:val="B1F2FF90"/>
+    <w:lvl w:ilvl="0">
+      <w:start w:val="1"/>
+      <w:numFmt w:val="decimal"/>
+      <w:lvlText w:val="%1."/>
+      <w:lvlJc w:val="left"/>
+      <w:pPr>
+        <w:ind w:left="360" w:hanging="360"/>
+      </w:pPr>
+    </w:lvl>
+    <w:lvl w:ilvl="1">
+      <w:start w:val="1"/>
+      <w:numFmt w:val="decimal"/>
+      <w:lvlText w:val="%1.%2."/>
+      <w:lvlJc w:val="left"/>
+      <w:pPr>
+        <w:ind w:left="792" w:hanging="432"/>
+      </w:pPr>
+    </w:lvl>
+    <w:lvl w:ilvl="2">
+      <w:start w:val="1"/>
+      <w:numFmt w:val="decimal"/>
+      <w:lvlText w:val="%1.%2.%3."/>
+      <w:lvlJc w:val="left"/>
+      <w:pPr>
+        <w:ind w:left="1224" w:hanging="504"/>
+      </w:pPr>
+    </w:lvl>
+    <w:lvl w:ilvl="3">
+      <w:start w:val="1"/>
+      <w:numFmt w:val="decimal"/>
+      <w:lvlText w:val="%1.%2.%3.%4."/>
+      <w:lvlJc w:val="left"/>
+      <w:pPr>
+        <w:ind w:left="1728" w:hanging="648"/>
+      </w:pPr>
+    </w:lvl>
+    <w:lvl w:ilvl="4">
+      <w:start w:val="1"/>
+      <w:numFmt w:val="decimal"/>
+      <w:lvlText w:val="%1.%2.%3.%4.%5."/>
+      <w:lvlJc w:val="left"/>
+      <w:pPr>
+        <w:ind w:left="2232" w:hanging="792"/>
+      </w:pPr>
+    </w:lvl>
+    <w:lvl w:ilvl="5">
+      <w:start w:val="1"/>
+      <w:numFmt w:val="decimal"/>
+      <w:lvlText w:val="%1.%2.%3.%4.%5.%6."/>
+      <w:lvlJc w:val="left"/>
+      <w:pPr>
+        <w:ind w:left="2736" w:hanging="936"/>
+      </w:pPr>
+    </w:lvl>
+    <w:lvl w:ilvl="6">
+      <w:start w:val="1"/>
+      <w:numFmt w:val="decimal"/>
+      <w:lvlText w:val="%1.%2.%3.%4.%5.%6.%7."/>
+      <w:lvlJc w:val="left"/>
+      <w:pPr>
+        <w:ind w:left="3240" w:hanging="1080"/>
+      </w:pPr>
+    </w:lvl>
+    <w:lvl w:ilvl="7">
+      <w:start w:val="1"/>
+      <w:numFmt w:val="decimal"/>
+      <w:lvlText w:val="%1.%2.%3.%4.%5.%6.%7.%8."/>
+      <w:lvlJc w:val="left"/>
+      <w:pPr>
+        <w:ind w:left="3744" w:hanging="1224"/>
+      </w:pPr>
+    </w:lvl>
+    <w:lvl w:ilvl="8">
+      <w:start w:val="1"/>
+      <w:numFmt w:val="decimal"/>
+      <w:lvlText w:val="%1.%2.%3.%4.%5.%6.%7.%8.%9."/>
+      <w:lvlJc w:val="left"/>
+      <w:pPr>
+        <w:ind w:left="4320" w:hanging="1440"/>
+      </w:pPr>
+    </w:lvl>
+  </w:abstractNum>
+  <w:abstractNum w:abstractNumId="19" w15:restartNumberingAfterBreak="0">
+    <w:nsid w:val="3DCC70B2"/>
+    <w:multiLevelType w:val="multilevel"/>
+    <w:tmpl w:val="163C7B76"/>
+    <w:lvl w:ilvl="0">
+      <w:start w:val="1"/>
+      <w:numFmt w:val="decimal"/>
+      <w:lvlText w:val="%1."/>
+      <w:lvlJc w:val="left"/>
+      <w:pPr>
+        <w:ind w:left="360" w:hanging="360"/>
+      </w:pPr>
+    </w:lvl>
+    <w:lvl w:ilvl="1">
+      <w:start w:val="1"/>
+      <w:numFmt w:val="decimal"/>
+      <w:lvlText w:val="%1.%2."/>
+      <w:lvlJc w:val="left"/>
+      <w:pPr>
+        <w:ind w:left="792" w:hanging="432"/>
+      </w:pPr>
+    </w:lvl>
+    <w:lvl w:ilvl="2">
+      <w:start w:val="1"/>
+      <w:numFmt w:val="decimal"/>
+      <w:lvlText w:val="%1.%2.%3."/>
+      <w:lvlJc w:val="left"/>
+      <w:pPr>
+        <w:ind w:left="1224" w:hanging="504"/>
+      </w:pPr>
+    </w:lvl>
+    <w:lvl w:ilvl="3">
+      <w:start w:val="1"/>
+      <w:numFmt w:val="decimal"/>
+      <w:lvlText w:val="%1.%2.%3.%4."/>
+      <w:lvlJc w:val="left"/>
+      <w:pPr>
+        <w:ind w:left="1728" w:hanging="648"/>
+      </w:pPr>
+    </w:lvl>
+    <w:lvl w:ilvl="4">
+      <w:start w:val="1"/>
+      <w:numFmt w:val="decimal"/>
+      <w:lvlText w:val="%1.%2.%3.%4.%5."/>
+      <w:lvlJc w:val="left"/>
+      <w:pPr>
+        <w:ind w:left="2232" w:hanging="792"/>
+      </w:pPr>
+    </w:lvl>
+    <w:lvl w:ilvl="5">
+      <w:start w:val="1"/>
+      <w:numFmt w:val="decimal"/>
+      <w:lvlText w:val="%1.%2.%3.%4.%5.%6."/>
+      <w:lvlJc w:val="left"/>
+      <w:pPr>
+        <w:ind w:left="2736" w:hanging="936"/>
+      </w:pPr>
+    </w:lvl>
+    <w:lvl w:ilvl="6">
+      <w:start w:val="1"/>
+      <w:numFmt w:val="decimal"/>
+      <w:lvlText w:val="%1.%2.%3.%4.%5.%6.%7."/>
+      <w:lvlJc w:val="left"/>
+      <w:pPr>
+        <w:ind w:left="3240" w:hanging="1080"/>
+      </w:pPr>
+    </w:lvl>
+    <w:lvl w:ilvl="7">
+      <w:start w:val="1"/>
+      <w:numFmt w:val="decimal"/>
+      <w:lvlText w:val="%1.%2.%3.%4.%5.%6.%7.%8."/>
+      <w:lvlJc w:val="left"/>
+      <w:pPr>
+        <w:ind w:left="3744" w:hanging="1224"/>
+      </w:pPr>
+    </w:lvl>
+    <w:lvl w:ilvl="8">
+      <w:start w:val="1"/>
+      <w:numFmt w:val="decimal"/>
+      <w:lvlText w:val="%1.%2.%3.%4.%5.%6.%7.%8.%9."/>
+      <w:lvlJc w:val="left"/>
+      <w:pPr>
+        <w:ind w:left="4320" w:hanging="1440"/>
+      </w:pPr>
+    </w:lvl>
+  </w:abstractNum>
+  <w:abstractNum w:abstractNumId="20" w15:restartNumberingAfterBreak="0">
+    <w:nsid w:val="635D1FEA"/>
+    <w:multiLevelType w:val="multilevel"/>
+    <w:tmpl w:val="13A28040"/>
+    <w:lvl w:ilvl="0">
+      <w:start w:val="1"/>
+      <w:numFmt w:val="decimal"/>
+      <w:lvlText w:val="%1."/>
+      <w:lvlJc w:val="left"/>
+      <w:pPr>
+        <w:ind w:left="360" w:hanging="360"/>
+      </w:pPr>
+    </w:lvl>
+    <w:lvl w:ilvl="1">
+      <w:start w:val="1"/>
+      <w:numFmt w:val="decimal"/>
+      <w:lvlText w:val="%1.%2."/>
+      <w:lvlJc w:val="left"/>
+      <w:pPr>
+        <w:ind w:left="792" w:hanging="432"/>
+      </w:pPr>
+    </w:lvl>
+    <w:lvl w:ilvl="2">
+      <w:start w:val="1"/>
+      <w:numFmt w:val="decimal"/>
+      <w:lvlText w:val="%1.%2.%3."/>
+      <w:lvlJc w:val="left"/>
+      <w:pPr>
+        <w:ind w:left="1224" w:hanging="504"/>
+      </w:pPr>
+    </w:lvl>
+    <w:lvl w:ilvl="3">
+      <w:start w:val="1"/>
+      <w:numFmt w:val="decimal"/>
+      <w:lvlText w:val="%1.%2.%3.%4."/>
+      <w:lvlJc w:val="left"/>
+      <w:pPr>
+        <w:ind w:left="1728" w:hanging="648"/>
+      </w:pPr>
+    </w:lvl>
+    <w:lvl w:ilvl="4">
+      <w:start w:val="1"/>
+      <w:numFmt w:val="decimal"/>
+      <w:lvlText w:val="%1.%2.%3.%4.%5."/>
+      <w:lvlJc w:val="left"/>
+      <w:pPr>
+        <w:ind w:left="2232" w:hanging="792"/>
+      </w:pPr>
+    </w:lvl>
+    <w:lvl w:ilvl="5">
+      <w:start w:val="1"/>
+      <w:numFmt w:val="decimal"/>
+      <w:lvlText w:val="%1.%2.%3.%4.%5.%6."/>
+      <w:lvlJc w:val="left"/>
+      <w:pPr>
+        <w:ind w:left="2736" w:hanging="936"/>
+      </w:pPr>
+    </w:lvl>
+    <w:lvl w:ilvl="6">
+      <w:start w:val="1"/>
+      <w:numFmt w:val="decimal"/>
+      <w:lvlText w:val="%1.%2.%3.%4.%5.%6.%7."/>
+      <w:lvlJc w:val="left"/>
+      <w:pPr>
+        <w:ind w:left="3240" w:hanging="1080"/>
+      </w:pPr>
+    </w:lvl>
+    <w:lvl w:ilvl="7">
+      <w:start w:val="1"/>
+      <w:numFmt w:val="decimal"/>
+      <w:lvlText w:val="%1.%2.%3.%4.%5.%6.%7.%8."/>
+      <w:lvlJc w:val="left"/>
+      <w:pPr>
+        <w:ind w:left="3744" w:hanging="1224"/>
+      </w:pPr>
+    </w:lvl>
+    <w:lvl w:ilvl="8">
+      <w:start w:val="1"/>
+      <w:numFmt w:val="decimal"/>
+      <w:lvlText w:val="%1.%2.%3.%4.%5.%6.%7.%8.%9."/>
+      <w:lvlJc w:val="left"/>
+      <w:pPr>
+        <w:ind w:left="4320" w:hanging="1440"/>
+      </w:pPr>
+    </w:lvl>
+  </w:abstractNum>
+  <w:abstractNum w:abstractNumId="21" w15:restartNumberingAfterBreak="0">
+    <w:nsid w:val="66F16620"/>
+    <w:multiLevelType w:val="multilevel"/>
+    <w:tmpl w:val="92960A8E"/>
+    <w:lvl w:ilvl="0">
+      <w:start w:val="1"/>
+      <w:numFmt w:val="decimal"/>
+      <w:lvlText w:val="%1."/>
+      <w:lvlJc w:val="left"/>
+      <w:pPr>
+        <w:ind w:left="360" w:hanging="360"/>
+      </w:pPr>
+    </w:lvl>
+    <w:lvl w:ilvl="1">
+      <w:start w:val="1"/>
+      <w:numFmt w:val="decimal"/>
+      <w:lvlText w:val="%1.%2."/>
+      <w:lvlJc w:val="left"/>
+      <w:pPr>
+        <w:ind w:left="792" w:hanging="432"/>
+      </w:pPr>
+    </w:lvl>
+    <w:lvl w:ilvl="2">
+      <w:start w:val="1"/>
+      <w:numFmt w:val="decimal"/>
+      <w:lvlText w:val="%1.%2.%3."/>
+      <w:lvlJc w:val="left"/>
+      <w:pPr>
+        <w:ind w:left="1224" w:hanging="504"/>
+      </w:pPr>
+    </w:lvl>
+    <w:lvl w:ilvl="3">
+      <w:start w:val="1"/>
+      <w:numFmt w:val="decimal"/>
+      <w:lvlText w:val="%1.%2.%3.%4."/>
+      <w:lvlJc w:val="left"/>
+      <w:pPr>
+        <w:ind w:left="1728" w:hanging="648"/>
+      </w:pPr>
+    </w:lvl>
+    <w:lvl w:ilvl="4">
+      <w:start w:val="1"/>
+      <w:numFmt w:val="decimal"/>
+      <w:lvlText w:val="%1.%2.%3.%4.%5."/>
+      <w:lvlJc w:val="left"/>
+      <w:pPr>
+        <w:ind w:left="2232" w:hanging="792"/>
+      </w:pPr>
+    </w:lvl>
+    <w:lvl w:ilvl="5">
+      <w:start w:val="1"/>
+      <w:numFmt w:val="decimal"/>
+      <w:lvlText w:val="%1.%2.%3.%4.%5.%6."/>
+      <w:lvlJc w:val="left"/>
+      <w:pPr>
+        <w:ind w:left="2736" w:hanging="936"/>
+      </w:pPr>
+    </w:lvl>
+    <w:lvl w:ilvl="6">
+      <w:start w:val="1"/>
+      <w:numFmt w:val="decimal"/>
+      <w:lvlText w:val="%1.%2.%3.%4.%5.%6.%7."/>
+      <w:lvlJc w:val="left"/>
+      <w:pPr>
+        <w:ind w:left="3240" w:hanging="1080"/>
+      </w:pPr>
+    </w:lvl>
+    <w:lvl w:ilvl="7">
+      <w:start w:val="1"/>
+      <w:numFmt w:val="decimal"/>
+      <w:lvlText w:val="%1.%2.%3.%4.%5.%6.%7.%8."/>
+      <w:lvlJc w:val="left"/>
+      <w:pPr>
+        <w:ind w:left="3744" w:hanging="1224"/>
+      </w:pPr>
+    </w:lvl>
+    <w:lvl w:ilvl="8">
+      <w:start w:val="1"/>
+      <w:numFmt w:val="decimal"/>
+      <w:lvlText w:val="%1.%2.%3.%4.%5.%6.%7.%8.%9."/>
+      <w:lvlJc w:val="left"/>
+      <w:pPr>
+        <w:ind w:left="4320" w:hanging="1440"/>
+      </w:pPr>
+    </w:lvl>
+  </w:abstractNum>
+  <w:abstractNum w:abstractNumId="22" w15:restartNumberingAfterBreak="0">
+    <w:nsid w:val="76F44708"/>
+    <w:multiLevelType w:val="multilevel"/>
+    <w:tmpl w:val="31C4A1B8"/>
+    <w:lvl w:ilvl="0">
+      <w:start w:val="1"/>
+      <w:numFmt w:val="decimal"/>
+      <w:lvlText w:val="%1."/>
+      <w:lvlJc w:val="left"/>
+      <w:pPr>
+        <w:ind w:left="360" w:hanging="360"/>
+      </w:pPr>
+    </w:lvl>
+    <w:lvl w:ilvl="1">
+      <w:start w:val="1"/>
+      <w:numFmt w:val="decimal"/>
+      <w:lvlText w:val="%1.%2."/>
+      <w:lvlJc w:val="left"/>
+      <w:pPr>
+        <w:ind w:left="792" w:hanging="432"/>
+      </w:pPr>
+    </w:lvl>
+    <w:lvl w:ilvl="2">
+      <w:start w:val="1"/>
+      <w:numFmt w:val="decimal"/>
+      <w:lvlText w:val="%1.%2.%3."/>
+      <w:lvlJc w:val="left"/>
+      <w:pPr>
+        <w:ind w:left="1224" w:hanging="504"/>
+      </w:pPr>
+    </w:lvl>
+    <w:lvl w:ilvl="3">
+      <w:start w:val="1"/>
+      <w:numFmt w:val="decimal"/>
+      <w:lvlText w:val="%1.%2.%3.%4."/>
+      <w:lvlJc w:val="left"/>
+      <w:pPr>
+        <w:ind w:left="1728" w:hanging="648"/>
+      </w:pPr>
+    </w:lvl>
+    <w:lvl w:ilvl="4">
+      <w:start w:val="1"/>
+      <w:numFmt w:val="decimal"/>
+      <w:lvlText w:val="%1.%2.%3.%4.%5."/>
+      <w:lvlJc w:val="left"/>
+      <w:pPr>
+        <w:ind w:left="2232" w:hanging="792"/>
+      </w:pPr>
+    </w:lvl>
+    <w:lvl w:ilvl="5">
+      <w:start w:val="1"/>
+      <w:numFmt w:val="decimal"/>
+      <w:lvlText w:val="%1.%2.%3.%4.%5.%6."/>
+      <w:lvlJc w:val="left"/>
+      <w:pPr>
+        <w:ind w:left="2736" w:hanging="936"/>
+      </w:pPr>
+    </w:lvl>
+    <w:lvl w:ilvl="6">
+      <w:start w:val="1"/>
+      <w:numFmt w:val="decimal"/>
+      <w:lvlText w:val="%1.%2.%3.%4.%5.%6.%7."/>
+      <w:lvlJc w:val="left"/>
+      <w:pPr>
+        <w:ind w:left="3240" w:hanging="1080"/>
+      </w:pPr>
+    </w:lvl>
+    <w:lvl w:ilvl="7">
+      <w:start w:val="1"/>
+      <w:numFmt w:val="decimal"/>
+      <w:lvlText w:val="%1.%2.%3.%4.%5.%6.%7.%8."/>
+      <w:lvlJc w:val="left"/>
+      <w:pPr>
+        <w:ind w:left="3744" w:hanging="1224"/>
+      </w:pPr>
+    </w:lvl>
+    <w:lvl w:ilvl="8">
+      <w:start w:val="1"/>
+      <w:numFmt w:val="decimal"/>
+      <w:lvlText w:val="%1.%2.%3.%4.%5.%6.%7.%8.%9."/>
+      <w:lvlJc w:val="left"/>
+      <w:pPr>
+        <w:ind w:left="4320" w:hanging="1440"/>
+      </w:pPr>
+    </w:lvl>
+  </w:abstractNum>
+  <w:abstractNum w:abstractNumId="23" w15:restartNumberingAfterBreak="0">
+    <w:nsid w:val="78191783"/>
+    <w:multiLevelType w:val="multilevel"/>
+    <w:tmpl w:val="4B88F872"/>
+    <w:lvl w:ilvl="0">
+      <w:start w:val="1"/>
+      <w:numFmt w:val="decimal"/>
+      <w:pStyle w:val="Titre1"/>
+      <w:lvlText w:val="%1."/>
+      <w:lvlJc w:val="left"/>
+      <w:pPr>
+        <w:ind w:left="360" w:hanging="360"/>
+      </w:pPr>
+    </w:lvl>
+    <w:lvl w:ilvl="1">
+      <w:start w:val="1"/>
+      <w:numFmt w:val="decimal"/>
+      <w:pStyle w:val="Titre2"/>
+      <w:lvlText w:val="%1.%2."/>
+      <w:lvlJc w:val="left"/>
+      <w:pPr>
+        <w:ind w:left="792" w:hanging="432"/>
+      </w:pPr>
+    </w:lvl>
+    <w:lvl w:ilvl="2">
+      <w:start w:val="1"/>
+      <w:numFmt w:val="decimal"/>
+      <w:pStyle w:val="Titre3"/>
+      <w:lvlText w:val="%1.%2.%3."/>
+      <w:lvlJc w:val="left"/>
+      <w:pPr>
+        <w:ind w:left="1224" w:hanging="504"/>
+      </w:pPr>
+    </w:lvl>
+    <w:lvl w:ilvl="3">
+      <w:start w:val="1"/>
+      <w:numFmt w:val="decimal"/>
+      <w:pStyle w:val="Titre4"/>
+      <w:lvlText w:val="%1.%2.%3.%4."/>
+      <w:lvlJc w:val="left"/>
+      <w:pPr>
+        <w:ind w:left="1728" w:hanging="648"/>
+      </w:pPr>
+    </w:lvl>
+    <w:lvl w:ilvl="4">
+      <w:start w:val="1"/>
+      <w:numFmt w:val="decimal"/>
+      <w:pStyle w:val="Titre5"/>
+      <w:lvlText w:val="%1.%2.%3.%4.%5."/>
+      <w:lvlJc w:val="left"/>
+      <w:pPr>
+        <w:ind w:left="2232" w:hanging="792"/>
+      </w:pPr>
+    </w:lvl>
+    <w:lvl w:ilvl="5">
+      <w:start w:val="1"/>
+      <w:numFmt w:val="decimal"/>
+      <w:pStyle w:val="Titre6"/>
+      <w:lvlText w:val="%1.%2.%3.%4.%5.%6."/>
+      <w:lvlJc w:val="left"/>
+      <w:pPr>
+        <w:ind w:left="2736" w:hanging="936"/>
+      </w:pPr>
+    </w:lvl>
+    <w:lvl w:ilvl="6">
+      <w:start w:val="1"/>
+      <w:numFmt w:val="decimal"/>
+      <w:pStyle w:val="Titre7"/>
+      <w:lvlText w:val="%1.%2.%3.%4.%5.%6.%7."/>
+      <w:lvlJc w:val="left"/>
+      <w:pPr>
+        <w:ind w:left="3240" w:hanging="1080"/>
+      </w:pPr>
+    </w:lvl>
+    <w:lvl w:ilvl="7">
+      <w:start w:val="1"/>
+      <w:numFmt w:val="decimal"/>
+      <w:pStyle w:val="Titre8"/>
+      <w:lvlText w:val="%1.%2.%3.%4.%5.%6.%7.%8."/>
+      <w:lvlJc w:val="left"/>
+      <w:pPr>
+        <w:ind w:left="3744" w:hanging="1224"/>
+      </w:pPr>
+    </w:lvl>
+    <w:lvl w:ilvl="8">
+      <w:start w:val="1"/>
+      <w:numFmt w:val="decimal"/>
+      <w:pStyle w:val="Titre9"/>
+      <w:lvlText w:val="%1.%2.%3.%4.%5.%6.%7.%8.%9."/>
+      <w:lvlJc w:val="left"/>
+      <w:pPr>
+        <w:ind w:left="4320" w:hanging="1440"/>
+      </w:pPr>
+    </w:lvl>
+  </w:abstractNum>
+  <w:abstractNum w:abstractNumId="24" w15:restartNumberingAfterBreak="0">
+    <w:nsid w:val="7ECB79CB"/>
+    <w:multiLevelType w:val="multilevel"/>
+    <w:tmpl w:val="CDF26E9E"/>
+    <w:lvl w:ilvl="0">
+      <w:start w:val="1"/>
+      <w:numFmt w:val="decimal"/>
+      <w:lvlText w:val="%1."/>
+      <w:lvlJc w:val="left"/>
+      <w:pPr>
+        <w:ind w:left="360" w:hanging="360"/>
+      </w:pPr>
+    </w:lvl>
+    <w:lvl w:ilvl="1">
+      <w:start w:val="1"/>
+      <w:numFmt w:val="decimal"/>
+      <w:lvlText w:val="%1.%2."/>
+      <w:lvlJc w:val="left"/>
+      <w:pPr>
+        <w:ind w:left="792" w:hanging="432"/>
+      </w:pPr>
+    </w:lvl>
+    <w:lvl w:ilvl="2">
+      <w:start w:val="1"/>
+      <w:numFmt w:val="decimal"/>
+      <w:lvlText w:val="%1.%2.%3."/>
+      <w:lvlJc w:val="left"/>
+      <w:pPr>
+        <w:ind w:left="1224" w:hanging="504"/>
+      </w:pPr>
+    </w:lvl>
+    <w:lvl w:ilvl="3">
+      <w:start w:val="1"/>
+      <w:numFmt w:val="decimal"/>
+      <w:lvlText w:val="%1.%2.%3.%4."/>
+      <w:lvlJc w:val="left"/>
+      <w:pPr>
+        <w:ind w:left="1728" w:hanging="648"/>
+      </w:pPr>
+    </w:lvl>
+    <w:lvl w:ilvl="4">
+      <w:start w:val="1"/>
+      <w:numFmt w:val="decimal"/>
+      <w:lvlText w:val="%1.%2.%3.%4.%5."/>
+      <w:lvlJc w:val="left"/>
+      <w:pPr>
+        <w:ind w:left="2232" w:hanging="792"/>
+      </w:pPr>
+    </w:lvl>
+    <w:lvl w:ilvl="5">
+      <w:start w:val="1"/>
+      <w:numFmt w:val="decimal"/>
+      <w:lvlText w:val="%1.%2.%3.%4.%5.%6."/>
+      <w:lvlJc w:val="left"/>
+      <w:pPr>
+        <w:ind w:left="2736" w:hanging="936"/>
+      </w:pPr>
+    </w:lvl>
+    <w:lvl w:ilvl="6">
+      <w:start w:val="1"/>
+      <w:numFmt w:val="decimal"/>
+      <w:lvlText w:val="%1.%2.%3.%4.%5.%6.%7."/>
+      <w:lvlJc w:val="left"/>
+      <w:pPr>
+        <w:ind w:left="3240" w:hanging="1080"/>
+      </w:pPr>
+    </w:lvl>
+    <w:lvl w:ilvl="7">
+      <w:start w:val="1"/>
+      <w:numFmt w:val="decimal"/>
+      <w:lvlText w:val="%1.%2.%3.%4.%5.%6.%7.%8."/>
+      <w:lvlJc w:val="left"/>
+      <w:pPr>
+        <w:ind w:left="3744" w:hanging="1224"/>
+      </w:pPr>
+    </w:lvl>
+    <w:lvl w:ilvl="8">
+      <w:start w:val="1"/>
+      <w:numFmt w:val="decimal"/>
+      <w:lvlText w:val="%1.%2.%3.%4.%5.%6.%7.%8.%9."/>
+      <w:lvlJc w:val="left"/>
+      <w:pPr>
+        <w:ind w:left="4320" w:hanging="1440"/>
+      </w:pPr>
+    </w:lvl>
+  </w:abstractNum>
+  <w:abstractNum w:abstractNumId="990">
+    <w:nsid w:val="2ca52d02"/>
     <w:multiLevelType w:val="multilevel"/>
     <w:lvl w:ilvl="0">
       <w:numFmt w:val="bullet"/>
@@ -493,12 +1984,13 @@
       </w:pPr>
     </w:lvl>
   </w:abstractNum>
-  <w:abstractNum w:abstractNumId="990">
-    <w:nsid w:val="4cb8cc9e"/>
+  <w:abstractNum w:abstractNumId="99411">
+    <w:nsid w:val="5d80e13f"/>
     <w:multiLevelType w:val="multilevel"/>
     <w:lvl w:ilvl="0">
-      <w:numFmt w:val="bullet"/>
-      <w:lvlText w:val=" "/>
+      <w:start w:val="1"/>
+      <w:numFmt w:val="decimal"/>
+      <w:lvlText w:val="%1."/>
       <w:lvlJc w:val="left"/>
       <w:pPr>
         <w:tabs>
@@ -508,8 +2000,9 @@
       </w:pPr>
     </w:lvl>
     <w:lvl w:ilvl="1">
-      <w:numFmt w:val="bullet"/>
-      <w:lvlText w:val=" "/>
+      <w:start w:val="1"/>
+      <w:numFmt w:val="decimal"/>
+      <w:lvlText w:val="%2."/>
       <w:lvlJc w:val="left"/>
       <w:pPr>
         <w:tabs>
@@ -519,8 +2012,9 @@
       </w:pPr>
     </w:lvl>
     <w:lvl w:ilvl="2">
-      <w:numFmt w:val="bullet"/>
-      <w:lvlText w:val=" "/>
+      <w:start w:val="1"/>
+      <w:numFmt w:val="decimal"/>
+      <w:lvlText w:val="%3."/>
       <w:lvlJc w:val="left"/>
       <w:pPr>
         <w:tabs>
@@ -530,8 +2024,9 @@
       </w:pPr>
     </w:lvl>
     <w:lvl w:ilvl="3">
-      <w:numFmt w:val="bullet"/>
-      <w:lvlText w:val=" "/>
+      <w:start w:val="1"/>
+      <w:numFmt w:val="decimal"/>
+      <w:lvlText w:val="%4."/>
       <w:lvlJc w:val="left"/>
       <w:pPr>
         <w:tabs>
@@ -541,8 +2036,9 @@
       </w:pPr>
     </w:lvl>
     <w:lvl w:ilvl="4">
-      <w:numFmt w:val="bullet"/>
-      <w:lvlText w:val=" "/>
+      <w:start w:val="1"/>
+      <w:numFmt w:val="decimal"/>
+      <w:lvlText w:val="%5."/>
       <w:lvlJc w:val="left"/>
       <w:pPr>
         <w:tabs>
@@ -552,8 +2048,9 @@
       </w:pPr>
     </w:lvl>
     <w:lvl w:ilvl="5">
-      <w:numFmt w:val="bullet"/>
-      <w:lvlText w:val=" "/>
+      <w:start w:val="1"/>
+      <w:numFmt w:val="decimal"/>
+      <w:lvlText w:val="%6."/>
       <w:lvlJc w:val="left"/>
       <w:pPr>
         <w:tabs>
@@ -563,8 +2060,9 @@
       </w:pPr>
     </w:lvl>
     <w:lvl w:ilvl="6">
-      <w:numFmt w:val="bullet"/>
-      <w:lvlText w:val=" "/>
+      <w:start w:val="1"/>
+      <w:numFmt w:val="decimal"/>
+      <w:lvlText w:val="%7."/>
       <w:lvlJc w:val="left"/>
       <w:pPr>
         <w:tabs>
@@ -574,96 +2072,80 @@
       </w:pPr>
     </w:lvl>
   </w:abstractNum>
-  <w:abstractNum w:abstractNumId="99411">
-    <w:nsid w:val="5625d043"/>
-    <w:multiLevelType w:val="multilevel"/>
-    <w:lvl w:ilvl="0">
-      <w:start w:val="1"/>
-      <w:numFmt w:val="decimal"/>
-      <w:lvlText w:val="%1."/>
-      <w:lvlJc w:val="left"/>
-      <w:pPr>
-        <w:tabs>
-          <w:tab w:val="num" w:pos="0"/>
-        </w:tabs>
-        <w:ind w:left="480" w:hanging="480"/>
-      </w:pPr>
-    </w:lvl>
-    <w:lvl w:ilvl="1">
-      <w:start w:val="1"/>
-      <w:numFmt w:val="decimal"/>
-      <w:lvlText w:val="%2."/>
-      <w:lvlJc w:val="left"/>
-      <w:pPr>
-        <w:tabs>
-          <w:tab w:val="num" w:pos="720"/>
-        </w:tabs>
-        <w:ind w:left="1200" w:hanging="480"/>
-      </w:pPr>
-    </w:lvl>
-    <w:lvl w:ilvl="2">
-      <w:start w:val="1"/>
-      <w:numFmt w:val="decimal"/>
-      <w:lvlText w:val="%3."/>
-      <w:lvlJc w:val="left"/>
-      <w:pPr>
-        <w:tabs>
-          <w:tab w:val="num" w:pos="1440"/>
-        </w:tabs>
-        <w:ind w:left="1920" w:hanging="480"/>
-      </w:pPr>
-    </w:lvl>
-    <w:lvl w:ilvl="3">
-      <w:start w:val="1"/>
-      <w:numFmt w:val="decimal"/>
-      <w:lvlText w:val="%4."/>
-      <w:lvlJc w:val="left"/>
-      <w:pPr>
-        <w:tabs>
-          <w:tab w:val="num" w:pos="2160"/>
-        </w:tabs>
-        <w:ind w:left="2640" w:hanging="480"/>
-      </w:pPr>
-    </w:lvl>
-    <w:lvl w:ilvl="4">
-      <w:start w:val="1"/>
-      <w:numFmt w:val="decimal"/>
-      <w:lvlText w:val="%5."/>
-      <w:lvlJc w:val="left"/>
-      <w:pPr>
-        <w:tabs>
-          <w:tab w:val="num" w:pos="2880"/>
-        </w:tabs>
-        <w:ind w:left="3360" w:hanging="480"/>
-      </w:pPr>
-    </w:lvl>
-    <w:lvl w:ilvl="5">
-      <w:start w:val="1"/>
-      <w:numFmt w:val="decimal"/>
-      <w:lvlText w:val="%6."/>
-      <w:lvlJc w:val="left"/>
-      <w:pPr>
-        <w:tabs>
-          <w:tab w:val="num" w:pos="3600"/>
-        </w:tabs>
-        <w:ind w:left="4080" w:hanging="480"/>
-      </w:pPr>
-    </w:lvl>
-    <w:lvl w:ilvl="6">
-      <w:start w:val="1"/>
-      <w:numFmt w:val="decimal"/>
-      <w:lvlText w:val="%7."/>
-      <w:lvlJc w:val="left"/>
-      <w:pPr>
-        <w:tabs>
-          <w:tab w:val="num" w:pos="4320"/>
-        </w:tabs>
-        <w:ind w:left="4800" w:hanging="480"/>
-      </w:pPr>
-    </w:lvl>
-  </w:abstractNum>
   <w:num w:numId="1">
+    <w:abstractNumId w:val="12"/>
+  </w:num>
+  <w:num w:numId="2">
+    <w:abstractNumId w:val="4"/>
+  </w:num>
+  <w:num w:numId="3">
+    <w:abstractNumId w:val="5"/>
+  </w:num>
+  <w:num w:numId="4">
+    <w:abstractNumId w:val="6"/>
+  </w:num>
+  <w:num w:numId="5">
+    <w:abstractNumId w:val="7"/>
+  </w:num>
+  <w:num w:numId="6">
+    <w:abstractNumId w:val="9"/>
+  </w:num>
+  <w:num w:numId="7">
     <w:abstractNumId w:val="0"/>
+  </w:num>
+  <w:num w:numId="8">
+    <w:abstractNumId w:val="1"/>
+  </w:num>
+  <w:num w:numId="9">
+    <w:abstractNumId w:val="2"/>
+  </w:num>
+  <w:num w:numId="10">
+    <w:abstractNumId w:val="3"/>
+  </w:num>
+  <w:num w:numId="11">
+    <w:abstractNumId w:val="8"/>
+  </w:num>
+  <w:num w:numId="12">
+    <w:abstractNumId w:val="22"/>
+  </w:num>
+  <w:num w:numId="13">
+    <w:abstractNumId w:val="21"/>
+  </w:num>
+  <w:num w:numId="14">
+    <w:abstractNumId w:val="20"/>
+  </w:num>
+  <w:num w:numId="15">
+    <w:abstractNumId w:val="19"/>
+  </w:num>
+  <w:num w:numId="16">
+    <w:abstractNumId w:val="13"/>
+  </w:num>
+  <w:num w:numId="17">
+    <w:abstractNumId w:val="14"/>
+  </w:num>
+  <w:num w:numId="18">
+    <w:abstractNumId w:val="24"/>
+  </w:num>
+  <w:num w:numId="19">
+    <w:abstractNumId w:val="18"/>
+  </w:num>
+  <w:num w:numId="20">
+    <w:abstractNumId w:val="23"/>
+  </w:num>
+  <w:num w:numId="21">
+    <w:abstractNumId w:val="11"/>
+  </w:num>
+  <w:num w:numId="22">
+    <w:abstractNumId w:val="15"/>
+  </w:num>
+  <w:num w:numId="23">
+    <w:abstractNumId w:val="17"/>
+  </w:num>
+  <w:num w:numId="24">
+    <w:abstractNumId w:val="10"/>
+  </w:num>
+  <w:num w:numId="25">
+    <w:abstractNumId w:val="16"/>
   </w:num>
   <w:num w:numId="1000">
     <w:abstractNumId w:val="990"/>
@@ -696,7 +2178,7 @@
 </file>
 
 <file path=word/styles.xml><?xml version="1.0" encoding="utf-8"?>
-<w:styles xmlns:r="http://schemas.openxmlformats.org/officeDocument/2006/relationships" xmlns:w="http://schemas.openxmlformats.org/wordprocessingml/2006/main">
+<w:styles xmlns:mc="http://schemas.openxmlformats.org/markup-compatibility/2006" xmlns:r="http://schemas.openxmlformats.org/officeDocument/2006/relationships" xmlns:w="http://schemas.openxmlformats.org/wordprocessingml/2006/main" xmlns:w14="http://schemas.microsoft.com/office/word/2010/wordml" xmlns:w15="http://schemas.microsoft.com/office/word/2012/wordml" xmlns:w16cid="http://schemas.microsoft.com/office/word/2016/wordml/cid" xmlns:w16se="http://schemas.microsoft.com/office/word/2015/wordml/symex" mc:Ignorable="w14 w15 w16se w16cid">
   <w:docDefaults>
     <w:rPrDefault>
       <w:rPr>
@@ -712,278 +2194,580 @@
       </w:pPr>
     </w:pPrDefault>
   </w:docDefaults>
-  <w:latentStyles w:defLockedState="0" w:defUIPriority="0" w:defSemiHidden="0" w:defUnhideWhenUsed="0" w:defQFormat="0" w:count="276"/>
+  <w:latentStyles w:defLockedState="0" w:defUIPriority="0" w:defSemiHidden="0" w:defUnhideWhenUsed="0" w:defQFormat="0" w:count="376">
+    <w:lsdException w:name="heading 5" w:semiHidden="1" w:unhideWhenUsed="1"/>
+    <w:lsdException w:name="index 2" w:semiHidden="1" w:unhideWhenUsed="1"/>
+    <w:lsdException w:name="index 3" w:semiHidden="1" w:unhideWhenUsed="1"/>
+    <w:lsdException w:name="index 4" w:semiHidden="1" w:unhideWhenUsed="1"/>
+    <w:lsdException w:name="index 5" w:semiHidden="1" w:unhideWhenUsed="1"/>
+    <w:lsdException w:name="index 6" w:semiHidden="1" w:unhideWhenUsed="1"/>
+    <w:lsdException w:name="index 7" w:semiHidden="1" w:unhideWhenUsed="1"/>
+    <w:lsdException w:name="index 8" w:semiHidden="1" w:unhideWhenUsed="1"/>
+    <w:lsdException w:name="index 9" w:semiHidden="1" w:unhideWhenUsed="1"/>
+    <w:lsdException w:name="toc 1" w:semiHidden="1" w:unhideWhenUsed="1"/>
+    <w:lsdException w:name="toc 2" w:semiHidden="1" w:unhideWhenUsed="1"/>
+    <w:lsdException w:name="toc 3" w:semiHidden="1" w:unhideWhenUsed="1"/>
+    <w:lsdException w:name="toc 4" w:semiHidden="1" w:unhideWhenUsed="1"/>
+    <w:lsdException w:name="toc 5" w:semiHidden="1" w:unhideWhenUsed="1"/>
+    <w:lsdException w:name="toc 6" w:semiHidden="1" w:unhideWhenUsed="1"/>
+    <w:lsdException w:name="toc 7" w:semiHidden="1" w:unhideWhenUsed="1"/>
+    <w:lsdException w:name="toc 8" w:semiHidden="1" w:unhideWhenUsed="1"/>
+    <w:lsdException w:name="toc 9" w:semiHidden="1" w:unhideWhenUsed="1"/>
+    <w:lsdException w:name="Normal Indent" w:semiHidden="1" w:unhideWhenUsed="1"/>
+    <w:lsdException w:name="footnote text" w:semiHidden="1" w:unhideWhenUsed="1"/>
+    <w:lsdException w:name="annotation text" w:semiHidden="1" w:unhideWhenUsed="1"/>
+    <w:lsdException w:name="header" w:semiHidden="1" w:unhideWhenUsed="1"/>
+    <w:lsdException w:name="footer" w:semiHidden="1" w:unhideWhenUsed="1"/>
+    <w:lsdException w:name="index heading" w:semiHidden="1" w:unhideWhenUsed="1"/>
+    <w:lsdException w:name="caption" w:semiHidden="1" w:unhideWhenUsed="1"/>
+    <w:lsdException w:name="table of figures" w:semiHidden="1" w:unhideWhenUsed="1"/>
+    <w:lsdException w:name="envelope address" w:semiHidden="1" w:unhideWhenUsed="1"/>
+    <w:lsdException w:name="envelope return" w:semiHidden="1" w:unhideWhenUsed="1"/>
+    <w:lsdException w:name="footnote reference" w:semiHidden="1" w:unhideWhenUsed="1"/>
+    <w:lsdException w:name="annotation reference" w:semiHidden="1" w:unhideWhenUsed="1"/>
+    <w:lsdException w:name="line number" w:semiHidden="1" w:unhideWhenUsed="1"/>
+    <w:lsdException w:name="page number" w:semiHidden="1" w:unhideWhenUsed="1"/>
+    <w:lsdException w:name="endnote reference" w:semiHidden="1" w:unhideWhenUsed="1"/>
+    <w:lsdException w:name="endnote text" w:semiHidden="1" w:unhideWhenUsed="1"/>
+    <w:lsdException w:name="table of authorities" w:semiHidden="1" w:unhideWhenUsed="1"/>
+    <w:lsdException w:name="macro" w:semiHidden="1" w:unhideWhenUsed="1"/>
+    <w:lsdException w:name="toa heading" w:semiHidden="1" w:unhideWhenUsed="1"/>
+    <w:lsdException w:name="List" w:semiHidden="1" w:unhideWhenUsed="1"/>
+    <w:lsdException w:name="List Bullet" w:semiHidden="1" w:unhideWhenUsed="1"/>
+    <w:lsdException w:name="List Number" w:semiHidden="1" w:unhideWhenUsed="1"/>
+    <w:lsdException w:name="List 2" w:semiHidden="1" w:unhideWhenUsed="1"/>
+    <w:lsdException w:name="List 3" w:semiHidden="1" w:unhideWhenUsed="1"/>
+    <w:lsdException w:name="List 4" w:semiHidden="1" w:unhideWhenUsed="1"/>
+    <w:lsdException w:name="List Bullet 2" w:semiHidden="1" w:unhideWhenUsed="1"/>
+    <w:lsdException w:name="List Bullet 3" w:semiHidden="1" w:unhideWhenUsed="1"/>
+    <w:lsdException w:name="List Number 2" w:semiHidden="1" w:unhideWhenUsed="1"/>
+    <w:lsdException w:name="List Number 3" w:semiHidden="1" w:unhideWhenUsed="1"/>
+    <w:lsdException w:name="List Number 4" w:semiHidden="1" w:unhideWhenUsed="1"/>
+    <w:lsdException w:name="List Number 5" w:semiHidden="1" w:unhideWhenUsed="1"/>
+    <w:lsdException w:name="Closing" w:semiHidden="1" w:unhideWhenUsed="1"/>
+    <w:lsdException w:name="Signature" w:semiHidden="1" w:unhideWhenUsed="1"/>
+    <w:lsdException w:name="Default Paragraph Font" w:semiHidden="1" w:unhideWhenUsed="1"/>
+    <w:lsdException w:name="Body Text" w:semiHidden="1" w:unhideWhenUsed="1"/>
+    <w:lsdException w:name="Body Text Indent" w:semiHidden="1" w:unhideWhenUsed="1"/>
+    <w:lsdException w:name="List Continue" w:semiHidden="1" w:unhideWhenUsed="1"/>
+    <w:lsdException w:name="List Continue 2" w:semiHidden="1" w:unhideWhenUsed="1"/>
+    <w:lsdException w:name="List Continue 3" w:semiHidden="1" w:unhideWhenUsed="1"/>
+    <w:lsdException w:name="List Continue 4" w:semiHidden="1" w:unhideWhenUsed="1"/>
+    <w:lsdException w:name="List Continue 5" w:semiHidden="1" w:unhideWhenUsed="1"/>
+    <w:lsdException w:name="Message Header" w:semiHidden="1" w:unhideWhenUsed="1"/>
+    <w:lsdException w:name="Salutation" w:semiHidden="1" w:unhideWhenUsed="1"/>
+    <w:lsdException w:name="Date" w:semiHidden="1" w:unhideWhenUsed="1"/>
+    <w:lsdException w:name="Body Text First Indent" w:semiHidden="1" w:unhideWhenUsed="1"/>
+    <w:lsdException w:name="Body Text Indent 2" w:semiHidden="1" w:unhideWhenUsed="1"/>
+    <w:lsdException w:name="Body Text Indent 3" w:semiHidden="1" w:unhideWhenUsed="1"/>
+    <w:lsdException w:name="Block Text" w:semiHidden="1" w:unhideWhenUsed="1"/>
+    <w:lsdException w:name="Hyperlink" w:semiHidden="1" w:unhideWhenUsed="1"/>
+    <w:lsdException w:name="FollowedHyperlink" w:semiHidden="1" w:unhideWhenUsed="1"/>
+    <w:lsdException w:name="Document Map" w:semiHidden="1" w:unhideWhenUsed="1"/>
+    <w:lsdException w:name="Plain Text" w:semiHidden="1" w:unhideWhenUsed="1"/>
+    <w:lsdException w:name="E-mail Signature" w:semiHidden="1" w:unhideWhenUsed="1"/>
+    <w:lsdException w:name="HTML Top of Form" w:semiHidden="1" w:unhideWhenUsed="1"/>
+    <w:lsdException w:name="HTML Bottom of Form" w:semiHidden="1" w:unhideWhenUsed="1"/>
+    <w:lsdException w:name="Normal (Web)" w:semiHidden="1" w:unhideWhenUsed="1"/>
+    <w:lsdException w:name="HTML Acronym" w:semiHidden="1" w:unhideWhenUsed="1"/>
+    <w:lsdException w:name="HTML Address" w:semiHidden="1" w:unhideWhenUsed="1"/>
+    <w:lsdException w:name="HTML Cite" w:semiHidden="1" w:unhideWhenUsed="1"/>
+    <w:lsdException w:name="HTML Code" w:semiHidden="1" w:unhideWhenUsed="1"/>
+    <w:lsdException w:name="HTML Definition" w:semiHidden="1" w:unhideWhenUsed="1"/>
+    <w:lsdException w:name="HTML Keyboard" w:semiHidden="1" w:unhideWhenUsed="1"/>
+    <w:lsdException w:name="HTML Preformatted" w:semiHidden="1" w:unhideWhenUsed="1"/>
+    <w:lsdException w:name="HTML Sample" w:semiHidden="1" w:unhideWhenUsed="1"/>
+    <w:lsdException w:name="HTML Typewriter" w:semiHidden="1" w:unhideWhenUsed="1"/>
+    <w:lsdException w:name="HTML Variable" w:semiHidden="1" w:unhideWhenUsed="1"/>
+    <w:lsdException w:name="Normal Table" w:semiHidden="1" w:unhideWhenUsed="1"/>
+    <w:lsdException w:name="annotation subject" w:semiHidden="1" w:unhideWhenUsed="1"/>
+    <w:lsdException w:name="No List" w:semiHidden="1" w:unhideWhenUsed="1"/>
+    <w:lsdException w:name="Outline List 1" w:semiHidden="1" w:unhideWhenUsed="1"/>
+    <w:lsdException w:name="Outline List 2" w:semiHidden="1" w:unhideWhenUsed="1"/>
+    <w:lsdException w:name="Outline List 3" w:semiHidden="1" w:unhideWhenUsed="1"/>
+    <w:lsdException w:name="Table Simple 1" w:semiHidden="1" w:unhideWhenUsed="1"/>
+    <w:lsdException w:name="Table Simple 2" w:semiHidden="1" w:unhideWhenUsed="1"/>
+    <w:lsdException w:name="Table Simple 3" w:semiHidden="1" w:unhideWhenUsed="1"/>
+    <w:lsdException w:name="Table Classic 1" w:semiHidden="1" w:unhideWhenUsed="1"/>
+    <w:lsdException w:name="Table Classic 2" w:semiHidden="1" w:unhideWhenUsed="1"/>
+    <w:lsdException w:name="Table Classic 3" w:semiHidden="1" w:unhideWhenUsed="1"/>
+    <w:lsdException w:name="Table Classic 4" w:semiHidden="1" w:unhideWhenUsed="1"/>
+    <w:lsdException w:name="Table Colorful 1" w:semiHidden="1" w:unhideWhenUsed="1"/>
+    <w:lsdException w:name="Table Colorful 2" w:semiHidden="1" w:unhideWhenUsed="1"/>
+    <w:lsdException w:name="Table Colorful 3" w:semiHidden="1" w:unhideWhenUsed="1"/>
+    <w:lsdException w:name="Table Columns 1" w:semiHidden="1" w:unhideWhenUsed="1"/>
+    <w:lsdException w:name="Table Columns 2" w:semiHidden="1" w:unhideWhenUsed="1"/>
+    <w:lsdException w:name="Table Columns 3" w:semiHidden="1" w:unhideWhenUsed="1"/>
+    <w:lsdException w:name="Table Columns 4" w:semiHidden="1" w:unhideWhenUsed="1"/>
+    <w:lsdException w:name="Table Columns 5" w:semiHidden="1" w:unhideWhenUsed="1"/>
+    <w:lsdException w:name="Table Grid 1" w:semiHidden="1" w:unhideWhenUsed="1"/>
+    <w:lsdException w:name="Table Grid 2" w:semiHidden="1" w:unhideWhenUsed="1"/>
+    <w:lsdException w:name="Table Grid 3" w:semiHidden="1" w:unhideWhenUsed="1"/>
+    <w:lsdException w:name="Table Grid 4" w:semiHidden="1" w:unhideWhenUsed="1"/>
+    <w:lsdException w:name="Table Grid 5" w:semiHidden="1" w:unhideWhenUsed="1"/>
+    <w:lsdException w:name="Table Grid 6" w:semiHidden="1" w:unhideWhenUsed="1"/>
+    <w:lsdException w:name="Table Grid 7" w:semiHidden="1" w:unhideWhenUsed="1"/>
+    <w:lsdException w:name="Table Grid 8" w:semiHidden="1" w:unhideWhenUsed="1"/>
+    <w:lsdException w:name="Table List 1" w:semiHidden="1" w:unhideWhenUsed="1"/>
+    <w:lsdException w:name="Table List 2" w:semiHidden="1" w:unhideWhenUsed="1"/>
+    <w:lsdException w:name="Table List 3" w:semiHidden="1" w:unhideWhenUsed="1"/>
+    <w:lsdException w:name="Table List 4" w:semiHidden="1" w:unhideWhenUsed="1"/>
+    <w:lsdException w:name="Table List 5" w:semiHidden="1" w:unhideWhenUsed="1"/>
+    <w:lsdException w:name="Table List 6" w:semiHidden="1" w:unhideWhenUsed="1"/>
+    <w:lsdException w:name="Table List 7" w:semiHidden="1" w:unhideWhenUsed="1"/>
+    <w:lsdException w:name="Table List 8" w:semiHidden="1" w:unhideWhenUsed="1"/>
+    <w:lsdException w:name="Table 3D effects 1" w:semiHidden="1" w:unhideWhenUsed="1"/>
+    <w:lsdException w:name="Table 3D effects 2" w:semiHidden="1" w:unhideWhenUsed="1"/>
+    <w:lsdException w:name="Table 3D effects 3" w:semiHidden="1" w:unhideWhenUsed="1"/>
+    <w:lsdException w:name="Table Contemporary" w:semiHidden="1" w:unhideWhenUsed="1"/>
+    <w:lsdException w:name="Table Elegant" w:semiHidden="1" w:unhideWhenUsed="1"/>
+    <w:lsdException w:name="Table Professional" w:semiHidden="1" w:unhideWhenUsed="1"/>
+    <w:lsdException w:name="Table Subtle 1" w:semiHidden="1" w:unhideWhenUsed="1"/>
+    <w:lsdException w:name="Table Subtle 2" w:semiHidden="1" w:unhideWhenUsed="1"/>
+    <w:lsdException w:name="Table Web 1" w:semiHidden="1" w:unhideWhenUsed="1"/>
+    <w:lsdException w:name="Table Web 2" w:semiHidden="1" w:unhideWhenUsed="1"/>
+    <w:lsdException w:name="Table Web 3" w:semiHidden="1" w:unhideWhenUsed="1"/>
+    <w:lsdException w:name="Balloon Text" w:semiHidden="1" w:unhideWhenUsed="1"/>
+    <w:lsdException w:name="Table Theme" w:semiHidden="1" w:unhideWhenUsed="1"/>
+    <w:lsdException w:name="Placeholder Text" w:semiHidden="1"/>
+    <w:lsdException w:name="Light Shading"/>
+    <w:lsdException w:name="Light List"/>
+    <w:lsdException w:name="Light Grid"/>
+    <w:lsdException w:name="Medium Shading 1"/>
+    <w:lsdException w:name="Medium Shading 2"/>
+    <w:lsdException w:name="Medium List 1"/>
+    <w:lsdException w:name="Medium List 2"/>
+    <w:lsdException w:name="Medium Grid 1"/>
+    <w:lsdException w:name="Medium Grid 2"/>
+    <w:lsdException w:name="Medium Grid 3"/>
+    <w:lsdException w:name="Dark List"/>
+    <w:lsdException w:name="Colorful Shading"/>
+    <w:lsdException w:name="Colorful List"/>
+    <w:lsdException w:name="Colorful Grid"/>
+    <w:lsdException w:name="Light Shading Accent 1"/>
+    <w:lsdException w:name="Light List Accent 1"/>
+    <w:lsdException w:name="Light Grid Accent 1"/>
+    <w:lsdException w:name="Medium Shading 1 Accent 1"/>
+    <w:lsdException w:name="Medium Shading 2 Accent 1"/>
+    <w:lsdException w:name="Medium List 1 Accent 1"/>
+    <w:lsdException w:name="Revision" w:semiHidden="1"/>
+    <w:lsdException w:name="Medium List 2 Accent 1"/>
+    <w:lsdException w:name="Medium Grid 1 Accent 1"/>
+    <w:lsdException w:name="Medium Grid 2 Accent 1"/>
+    <w:lsdException w:name="Medium Grid 3 Accent 1"/>
+    <w:lsdException w:name="Dark List Accent 1"/>
+    <w:lsdException w:name="Colorful Shading Accent 1"/>
+    <w:lsdException w:name="Colorful List Accent 1"/>
+    <w:lsdException w:name="Colorful Grid Accent 1"/>
+    <w:lsdException w:name="Light Shading Accent 2"/>
+    <w:lsdException w:name="Light List Accent 2"/>
+    <w:lsdException w:name="Light Grid Accent 2"/>
+    <w:lsdException w:name="Medium Shading 1 Accent 2"/>
+    <w:lsdException w:name="Medium Shading 2 Accent 2"/>
+    <w:lsdException w:name="Medium List 1 Accent 2"/>
+    <w:lsdException w:name="Medium List 2 Accent 2"/>
+    <w:lsdException w:name="Medium Grid 1 Accent 2"/>
+    <w:lsdException w:name="Medium Grid 2 Accent 2"/>
+    <w:lsdException w:name="Medium Grid 3 Accent 2"/>
+    <w:lsdException w:name="Dark List Accent 2"/>
+    <w:lsdException w:name="Colorful Shading Accent 2"/>
+    <w:lsdException w:name="Colorful List Accent 2"/>
+    <w:lsdException w:name="Colorful Grid Accent 2"/>
+    <w:lsdException w:name="Light Shading Accent 3"/>
+    <w:lsdException w:name="Light List Accent 3"/>
+    <w:lsdException w:name="Light Grid Accent 3"/>
+    <w:lsdException w:name="Medium Shading 1 Accent 3"/>
+    <w:lsdException w:name="Medium Shading 2 Accent 3"/>
+    <w:lsdException w:name="Medium List 1 Accent 3"/>
+    <w:lsdException w:name="Medium List 2 Accent 3"/>
+    <w:lsdException w:name="Medium Grid 1 Accent 3"/>
+    <w:lsdException w:name="Medium Grid 2 Accent 3"/>
+    <w:lsdException w:name="Medium Grid 3 Accent 3"/>
+    <w:lsdException w:name="Dark List Accent 3"/>
+    <w:lsdException w:name="Colorful Shading Accent 3"/>
+    <w:lsdException w:name="Colorful List Accent 3"/>
+    <w:lsdException w:name="Colorful Grid Accent 3"/>
+    <w:lsdException w:name="Light Shading Accent 4"/>
+    <w:lsdException w:name="Light List Accent 4"/>
+    <w:lsdException w:name="Light Grid Accent 4"/>
+    <w:lsdException w:name="Medium Shading 1 Accent 4"/>
+    <w:lsdException w:name="Medium Shading 2 Accent 4"/>
+    <w:lsdException w:name="Medium List 1 Accent 4"/>
+    <w:lsdException w:name="Medium List 2 Accent 4"/>
+    <w:lsdException w:name="Medium Grid 1 Accent 4"/>
+    <w:lsdException w:name="Medium Grid 2 Accent 4"/>
+    <w:lsdException w:name="Medium Grid 3 Accent 4"/>
+    <w:lsdException w:name="Dark List Accent 4"/>
+    <w:lsdException w:name="Colorful Shading Accent 4"/>
+    <w:lsdException w:name="Colorful List Accent 4"/>
+    <w:lsdException w:name="Colorful Grid Accent 4"/>
+    <w:lsdException w:name="Light Shading Accent 5"/>
+    <w:lsdException w:name="Light List Accent 5"/>
+    <w:lsdException w:name="Light Grid Accent 5"/>
+    <w:lsdException w:name="Medium Shading 1 Accent 5"/>
+    <w:lsdException w:name="Medium Shading 2 Accent 5"/>
+    <w:lsdException w:name="Medium List 1 Accent 5"/>
+    <w:lsdException w:name="Medium List 2 Accent 5"/>
+    <w:lsdException w:name="Medium Grid 1 Accent 5"/>
+    <w:lsdException w:name="Medium Grid 2 Accent 5"/>
+    <w:lsdException w:name="Medium Grid 3 Accent 5"/>
+    <w:lsdException w:name="Dark List Accent 5"/>
+    <w:lsdException w:name="Colorful Shading Accent 5"/>
+    <w:lsdException w:name="Colorful List Accent 5"/>
+    <w:lsdException w:name="Colorful Grid Accent 5"/>
+    <w:lsdException w:name="Light Shading Accent 6"/>
+    <w:lsdException w:name="Light List Accent 6"/>
+    <w:lsdException w:name="Light Grid Accent 6"/>
+    <w:lsdException w:name="Medium Shading 1 Accent 6"/>
+    <w:lsdException w:name="Medium Shading 2 Accent 6"/>
+    <w:lsdException w:name="Medium List 1 Accent 6"/>
+    <w:lsdException w:name="Medium List 2 Accent 6"/>
+    <w:lsdException w:name="Medium Grid 1 Accent 6"/>
+    <w:lsdException w:name="Medium Grid 2 Accent 6"/>
+    <w:lsdException w:name="Medium Grid 3 Accent 6"/>
+    <w:lsdException w:name="Dark List Accent 6"/>
+    <w:lsdException w:name="Colorful Shading Accent 6"/>
+    <w:lsdException w:name="Colorful List Accent 6"/>
+    <w:lsdException w:name="Colorful Grid Accent 6"/>
+    <w:lsdException w:name="Bibliography" w:semiHidden="1" w:unhideWhenUsed="1"/>
+    <w:lsdException w:name="TOC Heading" w:semiHidden="1" w:unhideWhenUsed="1"/>
+    <w:lsdException w:name="Grid Table 4" w:uiPriority="49"/>
+    <w:lsdException w:name="Grid Table 5 Dark" w:uiPriority="50"/>
+    <w:lsdException w:name="Grid Table 6 Colorful" w:uiPriority="51"/>
+    <w:lsdException w:name="Grid Table 7 Colorful" w:uiPriority="52"/>
+    <w:lsdException w:name="Grid Table 1 Light Accent 1" w:uiPriority="46"/>
+    <w:lsdException w:name="Grid Table 2 Accent 1" w:uiPriority="47"/>
+    <w:lsdException w:name="Grid Table 3 Accent 1" w:uiPriority="48"/>
+    <w:lsdException w:name="Grid Table 4 Accent 1" w:uiPriority="49"/>
+    <w:lsdException w:name="Grid Table 5 Dark Accent 1" w:uiPriority="50"/>
+    <w:lsdException w:name="Grid Table 6 Colorful Accent 1" w:uiPriority="51"/>
+    <w:lsdException w:name="Grid Table 7 Colorful Accent 1" w:uiPriority="52"/>
+    <w:lsdException w:name="Grid Table 1 Light Accent 2" w:uiPriority="46"/>
+    <w:lsdException w:name="Grid Table 2 Accent 2" w:uiPriority="47"/>
+    <w:lsdException w:name="Grid Table 3 Accent 2" w:uiPriority="48"/>
+    <w:lsdException w:name="Grid Table 4 Accent 2" w:uiPriority="49"/>
+    <w:lsdException w:name="Grid Table 5 Dark Accent 2" w:uiPriority="50"/>
+    <w:lsdException w:name="Grid Table 6 Colorful Accent 2" w:uiPriority="51"/>
+    <w:lsdException w:name="Grid Table 7 Colorful Accent 2" w:uiPriority="52"/>
+    <w:lsdException w:name="Grid Table 1 Light Accent 3" w:uiPriority="46"/>
+    <w:lsdException w:name="Grid Table 2 Accent 3" w:uiPriority="47"/>
+    <w:lsdException w:name="Grid Table 3 Accent 3" w:uiPriority="48"/>
+    <w:lsdException w:name="Grid Table 4 Accent 3" w:uiPriority="49"/>
+    <w:lsdException w:name="Grid Table 5 Dark Accent 3" w:uiPriority="50"/>
+    <w:lsdException w:name="Grid Table 6 Colorful Accent 3" w:uiPriority="51"/>
+    <w:lsdException w:name="Grid Table 7 Colorful Accent 3" w:uiPriority="52"/>
+    <w:lsdException w:name="Grid Table 1 Light Accent 4" w:uiPriority="46"/>
+    <w:lsdException w:name="Grid Table 2 Accent 4" w:uiPriority="47"/>
+    <w:lsdException w:name="Grid Table 3 Accent 4" w:uiPriority="48"/>
+    <w:lsdException w:name="Grid Table 4 Accent 4" w:uiPriority="49"/>
+    <w:lsdException w:name="Grid Table 5 Dark Accent 4" w:uiPriority="50"/>
+    <w:lsdException w:name="Grid Table 6 Colorful Accent 4" w:uiPriority="51"/>
+    <w:lsdException w:name="Grid Table 7 Colorful Accent 4" w:uiPriority="52"/>
+    <w:lsdException w:name="Grid Table 1 Light Accent 5" w:uiPriority="46"/>
+    <w:lsdException w:name="Grid Table 2 Accent 5" w:uiPriority="47"/>
+    <w:lsdException w:name="Grid Table 3 Accent 5" w:uiPriority="48"/>
+    <w:lsdException w:name="Grid Table 4 Accent 5" w:uiPriority="49"/>
+    <w:lsdException w:name="Grid Table 5 Dark Accent 5" w:uiPriority="50"/>
+    <w:lsdException w:name="Grid Table 6 Colorful Accent 5" w:uiPriority="51"/>
+    <w:lsdException w:name="Grid Table 7 Colorful Accent 5" w:uiPriority="52"/>
+    <w:lsdException w:name="Grid Table 1 Light Accent 6" w:uiPriority="46"/>
+    <w:lsdException w:name="Grid Table 2 Accent 6" w:uiPriority="47"/>
+    <w:lsdException w:name="Grid Table 3 Accent 6" w:uiPriority="48"/>
+    <w:lsdException w:name="Grid Table 4 Accent 6" w:uiPriority="49"/>
+    <w:lsdException w:name="Grid Table 5 Dark Accent 6" w:uiPriority="50"/>
+    <w:lsdException w:name="Grid Table 6 Colorful Accent 6" w:uiPriority="51"/>
+    <w:lsdException w:name="Grid Table 7 Colorful Accent 6" w:uiPriority="52"/>
+    <w:lsdException w:name="List Table 1 Light" w:uiPriority="46"/>
+    <w:lsdException w:name="List Table 2" w:uiPriority="47"/>
+    <w:lsdException w:name="List Table 3" w:uiPriority="48"/>
+    <w:lsdException w:name="List Table 4" w:uiPriority="49"/>
+    <w:lsdException w:name="List Table 5 Dark" w:uiPriority="50"/>
+    <w:lsdException w:name="List Table 6 Colorful" w:uiPriority="51"/>
+    <w:lsdException w:name="List Table 7 Colorful" w:uiPriority="52"/>
+    <w:lsdException w:name="List Table 1 Light Accent 1" w:uiPriority="46"/>
+    <w:lsdException w:name="List Table 2 Accent 1" w:uiPriority="47"/>
+    <w:lsdException w:name="List Table 3 Accent 1" w:uiPriority="48"/>
+    <w:lsdException w:name="List Table 4 Accent 1" w:uiPriority="49"/>
+    <w:lsdException w:name="List Table 5 Dark Accent 1" w:uiPriority="50"/>
+    <w:lsdException w:name="List Table 6 Colorful Accent 1" w:uiPriority="51"/>
+    <w:lsdException w:name="List Table 7 Colorful Accent 1" w:uiPriority="52"/>
+    <w:lsdException w:name="List Table 1 Light Accent 2" w:uiPriority="46"/>
+    <w:lsdException w:name="List Table 2 Accent 2" w:uiPriority="47"/>
+    <w:lsdException w:name="List Table 3 Accent 2" w:uiPriority="48"/>
+    <w:lsdException w:name="List Table 4 Accent 2" w:uiPriority="49"/>
+    <w:lsdException w:name="List Table 5 Dark Accent 2" w:uiPriority="50"/>
+    <w:lsdException w:name="List Table 6 Colorful Accent 2" w:uiPriority="51"/>
+    <w:lsdException w:name="List Table 7 Colorful Accent 2" w:uiPriority="52"/>
+    <w:lsdException w:name="List Table 1 Light Accent 3" w:uiPriority="46"/>
+    <w:lsdException w:name="List Table 2 Accent 3" w:uiPriority="47"/>
+    <w:lsdException w:name="List Table 3 Accent 3" w:uiPriority="48"/>
+    <w:lsdException w:name="List Table 4 Accent 3" w:uiPriority="49"/>
+    <w:lsdException w:name="List Table 5 Dark Accent 3" w:uiPriority="50"/>
+    <w:lsdException w:name="List Table 6 Colorful Accent 3" w:uiPriority="51"/>
+    <w:lsdException w:name="List Table 7 Colorful Accent 3" w:uiPriority="52"/>
+    <w:lsdException w:name="List Table 1 Light Accent 4" w:uiPriority="46"/>
+    <w:lsdException w:name="List Table 2 Accent 4" w:uiPriority="47"/>
+    <w:lsdException w:name="List Table 3 Accent 4" w:uiPriority="48"/>
+    <w:lsdException w:name="List Table 4 Accent 4" w:uiPriority="49"/>
+    <w:lsdException w:name="List Table 5 Dark Accent 4" w:uiPriority="50"/>
+    <w:lsdException w:name="List Table 6 Colorful Accent 4" w:uiPriority="51"/>
+    <w:lsdException w:name="List Table 7 Colorful Accent 4" w:uiPriority="52"/>
+    <w:lsdException w:name="List Table 1 Light Accent 5" w:uiPriority="46"/>
+    <w:lsdException w:name="List Table 2 Accent 5" w:uiPriority="47"/>
+    <w:lsdException w:name="List Table 3 Accent 5" w:uiPriority="48"/>
+    <w:lsdException w:name="List Table 4 Accent 5" w:uiPriority="49"/>
+    <w:lsdException w:name="List Table 5 Dark Accent 5" w:uiPriority="50"/>
+    <w:lsdException w:name="List Table 6 Colorful Accent 5" w:uiPriority="51"/>
+    <w:lsdException w:name="List Table 7 Colorful Accent 5" w:uiPriority="52"/>
+    <w:lsdException w:name="List Table 1 Light Accent 6" w:uiPriority="46"/>
+    <w:lsdException w:name="List Table 2 Accent 6" w:uiPriority="47"/>
+    <w:lsdException w:name="List Table 3 Accent 6" w:uiPriority="48"/>
+    <w:lsdException w:name="List Table 4 Accent 6" w:uiPriority="49"/>
+    <w:lsdException w:name="List Table 5 Dark Accent 6" w:uiPriority="50"/>
+    <w:lsdException w:name="List Table 6 Colorful Accent 6" w:uiPriority="51"/>
+    <w:lsdException w:name="List Table 7 Colorful Accent 6" w:uiPriority="52"/>
+    <w:lsdException w:name="Mention" w:semiHidden="1" w:uiPriority="99" w:unhideWhenUsed="1"/>
+    <w:lsdException w:name="Smart Hyperlink" w:semiHidden="1" w:uiPriority="99" w:unhideWhenUsed="1"/>
+    <w:lsdException w:name="Hashtag" w:semiHidden="1" w:uiPriority="99" w:unhideWhenUsed="1"/>
+    <w:lsdException w:name="Unresolved Mention" w:semiHidden="1" w:uiPriority="99" w:unhideWhenUsed="1"/>
+    <w:lsdException w:name="Smart Link" w:semiHidden="1" w:uiPriority="99" w:unhideWhenUsed="1"/>
+  </w:latentStyles>
   <w:style w:type="paragraph" w:default="1" w:styleId="Normal">
     <w:name w:val="Normal"/>
     <w:qFormat/>
   </w:style>
-  <w:style w:type="paragraph" w:styleId="BodyText">
-    <w:name w:val="Body Text"/>
+  <w:style w:type="paragraph" w:styleId="Titre1">
+    <w:name w:val="heading 1"/>
     <w:basedOn w:val="Normal"/>
-    <w:link w:val="BodyTextChar"/>
-    <w:pPr>
-      <w:spacing w:before="180" w:after="180"/>
-    </w:pPr>
+    <w:next w:val="Corpsdetexte"/>
+    <w:uiPriority w:val="9"/>
     <w:qFormat/>
-  </w:style>
-  <w:style w:type="paragraph" w:customStyle="1" w:styleId="FirstParagraph">
-    <w:name w:val="First Paragraph"/>
-    <w:basedOn w:val="BodyText"/>
-    <w:next w:val="BodyText"/>
-    <w:qFormat/>
-  </w:style>
-  <w:style w:type="paragraph" w:customStyle="1" w:styleId="Compact">
-    <w:name w:val="Compact"/>
-    <w:basedOn w:val="BodyText"/>
-    <w:qFormat/>
-    <w:pPr>
-      <w:spacing w:before="36" w:after="36"/>
-    </w:pPr>
-  </w:style>
-  <w:style w:type="paragraph" w:styleId="Title">
-    <w:name w:val="Title"/>
-    <w:basedOn w:val="Normal"/>
-    <w:next w:val="BodyText"/>
-    <w:qFormat/>
+    <w:rsid w:val="009137D8"/>
     <w:pPr>
       <w:keepNext/>
       <w:keepLines/>
-      <w:spacing w:before="480" w:after="240"/>
-      <w:jc w:val="center"/>
+      <w:numPr>
+        <w:numId w:val="20"/>
+      </w:numPr>
+      <w:spacing w:before="480" w:after="0"/>
+      <w:outlineLvl w:val="0"/>
     </w:pPr>
     <w:rPr>
       <w:rFonts w:asciiTheme="majorHAnsi" w:eastAsiaTheme="majorEastAsia" w:hAnsiTheme="majorHAnsi" w:cstheme="majorBidi"/>
       <w:b/>
       <w:bCs/>
-      <w:color w:val="345A8A" w:themeColor="accent1" w:themeShade="B5"/>
-      <w:sz w:val="36"/>
-      <w:szCs w:val="36"/>
-    </w:rPr>
-  </w:style>
-  <w:style w:type="paragraph" w:styleId="Subtitle">
-    <w:name w:val="Subtitle"/>
-    <w:basedOn w:val="Title"/>
-    <w:next w:val="BodyText"/>
+      <w:color w:val="000000" w:themeColor="text1"/>
+      <w:sz w:val="32"/>
+      <w:szCs w:val="32"/>
+    </w:rPr>
+  </w:style>
+  <w:style w:type="paragraph" w:styleId="Titre2">
+    <w:name w:val="heading 2"/>
+    <w:basedOn w:val="Normal"/>
+    <w:next w:val="Corpsdetexte"/>
+    <w:uiPriority w:val="9"/>
+    <w:unhideWhenUsed/>
     <w:qFormat/>
+    <w:rsid w:val="009137D8"/>
     <w:pPr>
       <w:keepNext/>
       <w:keepLines/>
-      <w:spacing w:before="240" w:after="240"/>
-      <w:jc w:val="center"/>
+      <w:numPr>
+        <w:ilvl w:val="1"/>
+        <w:numId w:val="20"/>
+      </w:numPr>
+      <w:spacing w:before="200" w:after="0"/>
+      <w:outlineLvl w:val="1"/>
     </w:pPr>
     <w:rPr>
-      <w:sz w:val="30"/>
-      <w:szCs w:val="30"/>
-    </w:rPr>
-  </w:style>
-  <w:style w:type="paragraph" w:customStyle="1" w:styleId="Author">
-    <w:name w:val="Author"/>
-    <w:next w:val="BodyText"/>
+      <w:rFonts w:asciiTheme="majorHAnsi" w:eastAsiaTheme="majorEastAsia" w:hAnsiTheme="majorHAnsi" w:cstheme="majorBidi"/>
+      <w:b/>
+      <w:bCs/>
+      <w:color w:val="000000" w:themeColor="text1"/>
+      <w:sz w:val="32"/>
+      <w:szCs w:val="32"/>
+    </w:rPr>
+  </w:style>
+  <w:style w:type="paragraph" w:styleId="Titre3">
+    <w:name w:val="heading 3"/>
+    <w:basedOn w:val="Normal"/>
+    <w:next w:val="Corpsdetexte"/>
+    <w:uiPriority w:val="9"/>
+    <w:unhideWhenUsed/>
     <w:qFormat/>
+    <w:rsid w:val="009137D8"/>
     <w:pPr>
       <w:keepNext/>
       <w:keepLines/>
-      <w:jc w:val="center"/>
+      <w:numPr>
+        <w:ilvl w:val="2"/>
+        <w:numId w:val="20"/>
+      </w:numPr>
+      <w:spacing w:before="200" w:after="0"/>
+      <w:outlineLvl w:val="2"/>
     </w:pPr>
-  </w:style>
-  <w:style w:type="paragraph" w:styleId="Date">
-    <w:name w:val="Date"/>
-    <w:next w:val="BodyText"/>
+    <w:rPr>
+      <w:rFonts w:asciiTheme="majorHAnsi" w:eastAsiaTheme="majorEastAsia" w:hAnsiTheme="majorHAnsi" w:cstheme="majorBidi"/>
+      <w:b/>
+      <w:bCs/>
+      <w:color w:val="000000" w:themeColor="text1"/>
+      <w:sz w:val="28"/>
+      <w:szCs w:val="28"/>
+    </w:rPr>
+  </w:style>
+  <w:style w:type="paragraph" w:styleId="Titre4">
+    <w:name w:val="heading 4"/>
+    <w:basedOn w:val="Normal"/>
+    <w:next w:val="Corpsdetexte"/>
+    <w:uiPriority w:val="9"/>
+    <w:unhideWhenUsed/>
     <w:qFormat/>
+    <w:rsid w:val="009137D8"/>
     <w:pPr>
       <w:keepNext/>
       <w:keepLines/>
-      <w:jc w:val="center"/>
+      <w:numPr>
+        <w:ilvl w:val="3"/>
+        <w:numId w:val="20"/>
+      </w:numPr>
+      <w:spacing w:before="200" w:after="0"/>
+      <w:outlineLvl w:val="3"/>
     </w:pPr>
-  </w:style>
-  <w:style w:type="paragraph" w:customStyle="1" w:styleId="Abstract">
-    <w:name w:val="Abstract"/>
+    <w:rPr>
+      <w:rFonts w:asciiTheme="majorHAnsi" w:eastAsiaTheme="majorEastAsia" w:hAnsiTheme="majorHAnsi" w:cstheme="majorBidi"/>
+      <w:b/>
+      <w:bCs/>
+      <w:color w:val="000000" w:themeColor="text1"/>
+    </w:rPr>
+  </w:style>
+  <w:style w:type="paragraph" w:styleId="Titre5">
+    <w:name w:val="heading 5"/>
     <w:basedOn w:val="Normal"/>
-    <w:next w:val="BodyText"/>
+    <w:next w:val="Corpsdetexte"/>
+    <w:uiPriority w:val="9"/>
+    <w:unhideWhenUsed/>
     <w:qFormat/>
+    <w:rsid w:val="009137D8"/>
     <w:pPr>
       <w:keepNext/>
       <w:keepLines/>
-      <w:spacing w:before="300" w:after="300"/>
+      <w:numPr>
+        <w:ilvl w:val="4"/>
+        <w:numId w:val="20"/>
+      </w:numPr>
+      <w:spacing w:before="200" w:after="0"/>
+      <w:outlineLvl w:val="4"/>
     </w:pPr>
     <w:rPr>
-      <w:sz w:val="20"/>
-      <w:szCs w:val="20"/>
-    </w:rPr>
-  </w:style>
-  <w:style w:type="paragraph" w:styleId="Bibliography">
-    <w:name w:val="Bibliography"/>
+      <w:rFonts w:asciiTheme="majorHAnsi" w:eastAsiaTheme="majorEastAsia" w:hAnsiTheme="majorHAnsi" w:cstheme="majorBidi"/>
+      <w:i/>
+      <w:iCs/>
+      <w:color w:val="000000" w:themeColor="text1"/>
+    </w:rPr>
+  </w:style>
+  <w:style w:type="paragraph" w:styleId="Titre6">
+    <w:name w:val="heading 6"/>
     <w:basedOn w:val="Normal"/>
-    <w:next w:val="Bibliography"/>
+    <w:next w:val="Corpsdetexte"/>
+    <w:uiPriority w:val="9"/>
+    <w:unhideWhenUsed/>
     <w:qFormat/>
-    <w:pPr/>
-    <w:rPr/>
-  </w:style>
-  <w:style w:type="paragraph" w:styleId="Heading1">
-    <w:name w:val="Heading 1"/>
-    <w:basedOn w:val="Normal"/>
-    <w:next w:val="BodyText"/>
-    <w:uiPriority w:val="9"/>
-    <w:qFormat/>
+    <w:rsid w:val="009137D8"/>
     <w:pPr>
       <w:keepNext/>
       <w:keepLines/>
-      <w:spacing w:before="480" w:after="0"/>
-      <w:outlineLvl w:val="0"/>
+      <w:numPr>
+        <w:ilvl w:val="5"/>
+        <w:numId w:val="20"/>
+      </w:numPr>
+      <w:spacing w:before="200" w:after="0"/>
+      <w:outlineLvl w:val="5"/>
     </w:pPr>
     <w:rPr>
       <w:rFonts w:asciiTheme="majorHAnsi" w:eastAsiaTheme="majorEastAsia" w:hAnsiTheme="majorHAnsi" w:cstheme="majorBidi"/>
-      <w:b/>
-      <w:bCs/>
-      <w:color w:val="345A8A" w:themeColor="accent1" w:themeShade="B5"/>
-      <w:sz w:val="32"/>
-      <w:szCs w:val="32"/>
-    </w:rPr>
-  </w:style>
-  <w:style w:type="paragraph" w:styleId="Heading2">
-    <w:name w:val="Heading 2"/>
+      <w:color w:val="000000" w:themeColor="text1"/>
+    </w:rPr>
+  </w:style>
+  <w:style w:type="paragraph" w:styleId="Titre7">
+    <w:name w:val="heading 7"/>
     <w:basedOn w:val="Normal"/>
-    <w:next w:val="BodyText"/>
+    <w:next w:val="Corpsdetexte"/>
     <w:uiPriority w:val="9"/>
     <w:unhideWhenUsed/>
     <w:qFormat/>
+    <w:rsid w:val="009137D8"/>
     <w:pPr>
       <w:keepNext/>
       <w:keepLines/>
+      <w:numPr>
+        <w:ilvl w:val="6"/>
+        <w:numId w:val="20"/>
+      </w:numPr>
       <w:spacing w:before="200" w:after="0"/>
-      <w:outlineLvl w:val="1"/>
+      <w:outlineLvl w:val="6"/>
     </w:pPr>
     <w:rPr>
       <w:rFonts w:asciiTheme="majorHAnsi" w:eastAsiaTheme="majorEastAsia" w:hAnsiTheme="majorHAnsi" w:cstheme="majorBidi"/>
-      <w:b/>
-      <w:bCs/>
-      <w:color w:val="4F81BD" w:themeColor="accent1"/>
-      <w:sz w:val="32"/>
-      <w:szCs w:val="32"/>
-    </w:rPr>
-  </w:style>
-  <w:style w:type="paragraph" w:styleId="Heading3">
-    <w:name w:val="Heading 3"/>
+      <w:color w:val="000000" w:themeColor="text1"/>
+    </w:rPr>
+  </w:style>
+  <w:style w:type="paragraph" w:styleId="Titre8">
+    <w:name w:val="heading 8"/>
     <w:basedOn w:val="Normal"/>
-    <w:next w:val="BodyText"/>
+    <w:next w:val="Corpsdetexte"/>
     <w:uiPriority w:val="9"/>
     <w:unhideWhenUsed/>
     <w:qFormat/>
+    <w:rsid w:val="009137D8"/>
     <w:pPr>
       <w:keepNext/>
       <w:keepLines/>
+      <w:numPr>
+        <w:ilvl w:val="7"/>
+        <w:numId w:val="20"/>
+      </w:numPr>
       <w:spacing w:before="200" w:after="0"/>
-      <w:outlineLvl w:val="2"/>
+      <w:outlineLvl w:val="7"/>
     </w:pPr>
     <w:rPr>
       <w:rFonts w:asciiTheme="majorHAnsi" w:eastAsiaTheme="majorEastAsia" w:hAnsiTheme="majorHAnsi" w:cstheme="majorBidi"/>
-      <w:b/>
-      <w:bCs/>
-      <w:color w:val="4F81BD" w:themeColor="accent1"/>
-      <w:sz w:val="28"/>
-      <w:szCs w:val="28"/>
-    </w:rPr>
-  </w:style>
-  <w:style w:type="paragraph" w:styleId="Heading4">
-    <w:name w:val="Heading 4"/>
+      <w:color w:val="000000" w:themeColor="text1"/>
+    </w:rPr>
+  </w:style>
+  <w:style w:type="paragraph" w:styleId="Titre9">
+    <w:name w:val="heading 9"/>
     <w:basedOn w:val="Normal"/>
-    <w:next w:val="BodyText"/>
+    <w:next w:val="Corpsdetexte"/>
     <w:uiPriority w:val="9"/>
     <w:unhideWhenUsed/>
     <w:qFormat/>
+    <w:rsid w:val="009137D8"/>
     <w:pPr>
       <w:keepNext/>
       <w:keepLines/>
+      <w:numPr>
+        <w:ilvl w:val="8"/>
+        <w:numId w:val="20"/>
+      </w:numPr>
       <w:spacing w:before="200" w:after="0"/>
-      <w:outlineLvl w:val="3"/>
+      <w:outlineLvl w:val="8"/>
     </w:pPr>
     <w:rPr>
       <w:rFonts w:asciiTheme="majorHAnsi" w:eastAsiaTheme="majorEastAsia" w:hAnsiTheme="majorHAnsi" w:cstheme="majorBidi"/>
-      <w:b/>
-      <w:bCs/>
-      <w:color w:val="4F81BD" w:themeColor="accent1"/>
-      <w:sz w:val="24"/>
-      <w:szCs w:val="24"/>
-    </w:rPr>
-  </w:style>
-  <w:style w:type="paragraph" w:styleId="Heading5">
-    <w:name w:val="Heading 5"/>
-    <w:basedOn w:val="Normal"/>
-    <w:next w:val="BodyText"/>
-    <w:uiPriority w:val="9"/>
-    <w:unhideWhenUsed/>
-    <w:qFormat/>
-    <w:pPr>
-      <w:keepNext/>
-      <w:keepLines/>
-      <w:spacing w:before="200" w:after="0"/>
-      <w:outlineLvl w:val="4"/>
-    </w:pPr>
-    <w:rPr>
-      <w:rFonts w:asciiTheme="majorHAnsi" w:eastAsiaTheme="majorEastAsia" w:hAnsiTheme="majorHAnsi" w:cstheme="majorBidi"/>
-      <w:i/>
-      <w:iCs/>
-      <w:color w:val="4F81BD" w:themeColor="accent1"/>
-      <w:sz w:val="24"/>
-      <w:szCs w:val="24"/>
-    </w:rPr>
-  </w:style>
-  <w:style w:type="paragraph" w:styleId="Heading6">
-    <w:name w:val="Heading 6"/>
-    <w:basedOn w:val="Normal"/>
-    <w:next w:val="BodyText"/>
-    <w:uiPriority w:val="9"/>
-    <w:unhideWhenUsed/>
-    <w:qFormat/>
-    <w:pPr>
-      <w:keepNext/>
-      <w:keepLines/>
-      <w:spacing w:before="200" w:after="0"/>
-      <w:outlineLvl w:val="5"/>
-    </w:pPr>
-    <w:rPr>
-      <w:rFonts w:asciiTheme="majorHAnsi" w:eastAsiaTheme="majorEastAsia" w:hAnsiTheme="majorHAnsi" w:cstheme="majorBidi"/>
-      <w:color w:val="4F81BD" w:themeColor="accent1"/>
-      <w:sz w:val="24"/>
-      <w:szCs w:val="24"/>
-    </w:rPr>
-  </w:style>
-  <w:style w:type="paragraph" w:styleId="BlockText">
-    <w:name w:val="Block Text"/>
-    <w:basedOn w:val="BodyText"/>
-    <w:next w:val="BodyText"/>
-    <w:uiPriority w:val="9"/>
-    <w:unhideWhenUsed/>
-    <w:qFormat/>
-    <w:pPr>
-      <w:spacing w:before="100" w:after="100"/>
-      <w:ind w:firstLine="0"/>
-    </w:pPr>
-    <w:rPr>
-      <w:rFonts w:asciiTheme="majorHAnsi" w:eastAsiaTheme="majorEastAsia" w:hAnsiTheme="majorHAnsi" w:cstheme="majorBidi"/>
-      <w:bCs/>
-      <w:sz w:val="20"/>
-      <w:szCs w:val="20"/>
-    </w:rPr>
-  </w:style>
-  <w:style w:type="paragraph" w:styleId="FootnoteText">
-    <w:name w:val="Footnote Text"/>
-    <w:basedOn w:val="Normal"/>
-    <w:next w:val="FootnoteText"/>
-    <w:uiPriority w:val="9"/>
-    <w:unhideWhenUsed/>
-    <w:qFormat/>
-  </w:style>
-  <w:style w:type="character" w:default="1" w:styleId="DefaultParagraphFont">
+      <w:color w:val="000000" w:themeColor="text1"/>
+    </w:rPr>
+  </w:style>
+  <w:style w:type="character" w:default="1" w:styleId="Policepardfaut">
     <w:name w:val="Default Paragraph Font"/>
+    <w:uiPriority w:val="1"/>
     <w:semiHidden/>
     <w:unhideWhenUsed/>
   </w:style>
-  <w:style w:type="table" w:default="1" w:styleId="TableNormal">
+  <w:style w:type="table" w:default="1" w:styleId="TableauNormal">
     <w:name w:val="Normal Table"/>
+    <w:uiPriority w:val="99"/>
     <w:semiHidden/>
     <w:unhideWhenUsed/>
-    <w:qFormat/>
     <w:tblPr>
       <w:tblInd w:w="0" w:type="dxa"/>
       <w:tblCellMar>
@@ -994,6 +2778,197 @@
       </w:tblCellMar>
     </w:tblPr>
   </w:style>
+  <w:style w:type="numbering" w:default="1" w:styleId="Aucuneliste">
+    <w:name w:val="No List"/>
+    <w:uiPriority w:val="99"/>
+    <w:semiHidden/>
+    <w:unhideWhenUsed/>
+  </w:style>
+  <w:style w:type="paragraph" w:styleId="Corpsdetexte">
+    <w:name w:val="Body Text"/>
+    <w:basedOn w:val="Normal"/>
+    <w:link w:val="CorpsdetexteCar"/>
+    <w:qFormat/>
+    <w:pPr>
+      <w:spacing w:before="180" w:after="180"/>
+    </w:pPr>
+  </w:style>
+  <w:style w:type="paragraph" w:customStyle="1" w:styleId="FirstParagraph">
+    <w:name w:val="First Paragraph"/>
+    <w:basedOn w:val="Corpsdetexte"/>
+    <w:next w:val="Corpsdetexte"/>
+    <w:qFormat/>
+  </w:style>
+  <w:style w:type="paragraph" w:customStyle="1" w:styleId="Compact">
+    <w:name w:val="Compact"/>
+    <w:basedOn w:val="Corpsdetexte"/>
+    <w:qFormat/>
+    <w:pPr>
+      <w:spacing w:before="36" w:after="36"/>
+    </w:pPr>
+  </w:style>
+  <w:style w:type="paragraph" w:styleId="Titre">
+    <w:name w:val="Title"/>
+    <w:basedOn w:val="Normal"/>
+    <w:next w:val="Corpsdetexte"/>
+    <w:qFormat/>
+    <w:rsid w:val="009137D8"/>
+    <w:pPr>
+      <w:keepNext/>
+      <w:keepLines/>
+      <w:pBdr>
+        <w:bottom w:val="single" w:sz="4" w:space="1" w:color="auto"/>
+      </w:pBdr>
+      <w:spacing w:before="480" w:after="240"/>
+      <w:jc w:val="center"/>
+    </w:pPr>
+    <w:rPr>
+      <w:rFonts w:asciiTheme="majorHAnsi" w:eastAsiaTheme="majorEastAsia" w:hAnsiTheme="majorHAnsi" w:cstheme="majorBidi"/>
+      <w:b/>
+      <w:bCs/>
+      <w:color w:val="000000" w:themeColor="text1"/>
+      <w:sz w:val="36"/>
+      <w:szCs w:val="36"/>
+    </w:rPr>
+  </w:style>
+  <w:style w:type="paragraph" w:styleId="Sous-titre">
+    <w:name w:val="Subtitle"/>
+    <w:basedOn w:val="Titre"/>
+    <w:next w:val="Corpsdetexte"/>
+    <w:qFormat/>
+    <w:rsid w:val="009137D8"/>
+    <w:pPr>
+      <w:pBdr>
+        <w:bottom w:val="none" w:sz="0" w:space="0" w:color="auto"/>
+      </w:pBdr>
+      <w:spacing w:before="240"/>
+    </w:pPr>
+    <w:rPr>
+      <w:sz w:val="30"/>
+      <w:szCs w:val="30"/>
+    </w:rPr>
+  </w:style>
+  <w:style w:type="paragraph" w:customStyle="1" w:styleId="Author">
+    <w:name w:val="Author"/>
+    <w:next w:val="Corpsdetexte"/>
+    <w:qFormat/>
+    <w:pPr>
+      <w:keepNext/>
+      <w:keepLines/>
+      <w:jc w:val="center"/>
+    </w:pPr>
+  </w:style>
+  <w:style w:type="paragraph" w:styleId="Date">
+    <w:name w:val="Date"/>
+    <w:next w:val="Corpsdetexte"/>
+    <w:qFormat/>
+    <w:pPr>
+      <w:keepNext/>
+      <w:keepLines/>
+      <w:jc w:val="center"/>
+    </w:pPr>
+  </w:style>
+  <w:style w:type="paragraph" w:customStyle="1" w:styleId="Abstract">
+    <w:name w:val="Abstract"/>
+    <w:basedOn w:val="Normal"/>
+    <w:next w:val="Corpsdetexte"/>
+    <w:qFormat/>
+    <w:pPr>
+      <w:keepNext/>
+      <w:keepLines/>
+      <w:spacing w:before="300" w:after="300"/>
+    </w:pPr>
+    <w:rPr>
+      <w:sz w:val="20"/>
+      <w:szCs w:val="20"/>
+    </w:rPr>
+  </w:style>
+  <w:style w:type="paragraph" w:styleId="Bibliographie">
+    <w:name w:val="Bibliography"/>
+    <w:basedOn w:val="Normal"/>
+    <w:qFormat/>
+  </w:style>
+  <w:style w:type="paragraph" w:styleId="Normalcentr">
+    <w:name w:val="Block Text"/>
+    <w:basedOn w:val="Corpsdetexte"/>
+    <w:next w:val="Corpsdetexte"/>
+    <w:uiPriority w:val="9"/>
+    <w:unhideWhenUsed/>
+    <w:qFormat/>
+    <w:pPr>
+      <w:spacing w:before="100" w:after="100"/>
+    </w:pPr>
+    <w:rPr>
+      <w:rFonts w:asciiTheme="majorHAnsi" w:eastAsiaTheme="majorEastAsia" w:hAnsiTheme="majorHAnsi" w:cstheme="majorBidi"/>
+      <w:bCs/>
+      <w:sz w:val="20"/>
+      <w:szCs w:val="20"/>
+    </w:rPr>
+  </w:style>
+  <w:style w:type="paragraph" w:styleId="Notedebasdepage">
+    <w:name w:val="footnote text"/>
+    <w:basedOn w:val="Normal"/>
+    <w:uiPriority w:val="9"/>
+    <w:unhideWhenUsed/>
+    <w:qFormat/>
+  </w:style>
+  <w:style w:type="table" w:customStyle="1" w:styleId="Table">
+    <w:name w:val="Table"/>
+    <w:semiHidden/>
+    <w:unhideWhenUsed/>
+    <w:qFormat/>
+    <w:rsid w:val="004F0E11"/>
+    <w:pPr>
+      <w:keepNext/>
+    </w:pPr>
+    <w:tblPr>
+      <w:tblStyleRowBandSize w:val="1"/>
+      <w:tblInd w:w="0" w:type="dxa"/>
+      <w:tblBorders>
+        <w:bottom w:val="single" w:sz="4" w:space="0" w:color="000000" w:themeColor="text1"/>
+      </w:tblBorders>
+      <w:tblCellMar>
+        <w:top w:w="0" w:type="dxa"/>
+        <w:left w:w="108" w:type="dxa"/>
+        <w:bottom w:w="0" w:type="dxa"/>
+        <w:right w:w="108" w:type="dxa"/>
+      </w:tblCellMar>
+    </w:tblPr>
+    <w:tcPr>
+      <w:shd w:val="clear" w:color="auto" w:fill="auto"/>
+    </w:tcPr>
+    <w:tblStylePr w:type="firstRow">
+      <w:rPr>
+        <w:b/>
+      </w:rPr>
+      <w:tblPr>
+        <w:jc w:val="center"/>
+      </w:tblPr>
+      <w:trPr>
+        <w:jc w:val="center"/>
+      </w:trPr>
+      <w:tcPr>
+        <w:tcBorders>
+          <w:bottom w:val="single" w:sz="4" w:space="0" w:color="000000" w:themeColor="text1"/>
+        </w:tcBorders>
+      </w:tcPr>
+    </w:tblStylePr>
+    <w:tblStylePr w:type="firstCol">
+      <w:tblPr/>
+      <w:tcPr>
+        <w:tcBorders>
+          <w:right w:val="single" w:sz="4" w:space="0" w:color="000000" w:themeColor="text1"/>
+        </w:tcBorders>
+        <w:shd w:val="clear" w:color="auto" w:fill="auto"/>
+      </w:tcPr>
+    </w:tblStylePr>
+    <w:tblStylePr w:type="band1Horz">
+      <w:tblPr/>
+      <w:tcPr>
+        <w:shd w:val="clear" w:color="auto" w:fill="EEECE1" w:themeFill="background2"/>
+      </w:tcPr>
+    </w:tblStylePr>
+  </w:style>
   <w:style w:type="paragraph" w:customStyle="1" w:styleId="DefinitionTerm">
     <w:name w:val="Definition Term"/>
     <w:basedOn w:val="Normal"/>
@@ -1011,12 +2986,12 @@
     <w:name w:val="Definition"/>
     <w:basedOn w:val="Normal"/>
   </w:style>
-  <w:style w:type="paragraph" w:styleId="Caption">
-    <w:name w:val="Caption"/>
+  <w:style w:type="paragraph" w:styleId="Lgende">
+    <w:name w:val="caption"/>
     <w:basedOn w:val="Normal"/>
-    <w:link w:val="BodyTextChar"/>
+    <w:link w:val="LgendeCar"/>
     <w:pPr>
-      <w:spacing w:before="0" w:after="120"/>
+      <w:spacing w:after="120"/>
     </w:pPr>
     <w:rPr>
       <w:i/>
@@ -1024,70 +2999,173 @@
   </w:style>
   <w:style w:type="paragraph" w:customStyle="1" w:styleId="TableCaption">
     <w:name w:val="Table Caption"/>
-    <w:basedOn w:val="Caption"/>
+    <w:basedOn w:val="Lgende"/>
+    <w:rsid w:val="009137D8"/>
     <w:pPr>
       <w:keepNext/>
+      <w:jc w:val="center"/>
     </w:pPr>
   </w:style>
   <w:style w:type="paragraph" w:customStyle="1" w:styleId="ImageCaption">
     <w:name w:val="Image Caption"/>
-    <w:basedOn w:val="Caption"/>
+    <w:basedOn w:val="Lgende"/>
+    <w:rsid w:val="00CD4DBF"/>
+    <w:pPr>
+      <w:jc w:val="center"/>
+    </w:pPr>
   </w:style>
   <w:style w:type="paragraph" w:customStyle="1" w:styleId="Figure">
     <w:name w:val="Figure"/>
     <w:basedOn w:val="Normal"/>
-  </w:style>
-  <w:style w:type="paragraph" w:customStyle="1" w:styleId="FigureWithCaption">
-    <w:name w:val="Figure with Caption"/>
-    <w:basedOn w:val="Figure"/>
+    <w:rsid w:val="009B2D46"/>
     <w:pPr>
       <w:keepNext/>
+      <w:keepLines/>
+      <w:spacing w:before="60"/>
+      <w:jc w:val="center"/>
     </w:pPr>
   </w:style>
-  <w:style w:type="character" w:customStyle="1" w:styleId="BodyTextChar">
-    <w:name w:val="Body Text Char"/>
-    <w:basedOn w:val="DefaultParagraphFont"/>
-    <w:link w:val="BodyText"/>
+  <w:style w:type="paragraph" w:customStyle="1" w:styleId="CaptionedFigure">
+    <w:name w:val="Captioned Figure"/>
+    <w:basedOn w:val="Figure"/>
+  </w:style>
+  <w:style w:type="character" w:customStyle="1" w:styleId="LgendeCar">
+    <w:name w:val="Légende Car"/>
+    <w:basedOn w:val="Policepardfaut"/>
+    <w:link w:val="Lgende"/>
   </w:style>
   <w:style w:type="character" w:customStyle="1" w:styleId="VerbatimChar">
     <w:name w:val="Verbatim Char"/>
-    <w:basedOn w:val="BodyTextChar"/>
+    <w:basedOn w:val="LgendeCar"/>
+    <w:rsid w:val="009137D8"/>
     <w:rPr>
       <w:rFonts w:ascii="Consolas" w:hAnsi="Consolas"/>
+      <w:color w:val="C00000"/>
       <w:sz w:val="22"/>
-    </w:rPr>
-  </w:style>
-  <w:style w:type="character" w:styleId="FootnoteReference">
-    <w:name w:val="Footnote Reference"/>
-    <w:basedOn w:val="BodyTextChar"/>
+      <w:u w:val="none"/>
+      <w:bdr w:val="none" w:sz="0" w:space="0" w:color="auto"/>
+      <w:shd w:val="clear" w:color="auto" w:fill="F2F2F2" w:themeFill="background1" w:themeFillShade="F2"/>
+    </w:rPr>
+  </w:style>
+  <w:style w:type="character" w:styleId="Appelnotedebasdep">
+    <w:name w:val="footnote reference"/>
+    <w:basedOn w:val="LgendeCar"/>
     <w:rPr>
       <w:vertAlign w:val="superscript"/>
     </w:rPr>
   </w:style>
-  <w:style w:type="character" w:styleId="Hyperlink">
+  <w:style w:type="character" w:styleId="Lienhypertexte">
     <w:name w:val="Hyperlink"/>
-    <w:basedOn w:val="BodyTextChar"/>
-    <w:rPr>
-      <w:color w:val="4F81BD" w:themeColor="accent1"/>
-    </w:rPr>
-  </w:style>
-  <w:style w:type="paragraph" w:styleId="TOCHeading">
+    <w:basedOn w:val="LgendeCar"/>
+    <w:rsid w:val="009137D8"/>
+    <w:rPr>
+      <w:color w:val="C00000"/>
+    </w:rPr>
+  </w:style>
+  <w:style w:type="paragraph" w:styleId="En-ttedetabledesmatires">
     <w:name w:val="TOC Heading"/>
-    <w:basedOn w:val="Heading1"/>
-    <w:next w:val="BodyText"/>
+    <w:basedOn w:val="Titre1"/>
+    <w:next w:val="Corpsdetexte"/>
     <w:uiPriority w:val="39"/>
     <w:unhideWhenUsed/>
     <w:qFormat/>
+    <w:rsid w:val="009137D8"/>
     <w:pPr>
+      <w:numPr>
+        <w:numId w:val="0"/>
+      </w:numPr>
       <w:spacing w:before="240" w:line="259" w:lineRule="auto"/>
+      <w:jc w:val="center"/>
       <w:outlineLvl w:val="9"/>
     </w:pPr>
     <w:rPr>
-      <w:rFonts w:asciiTheme="majorHAnsi" w:eastAsiaTheme="majorEastAsia" w:hAnsiTheme="majorHAnsi" w:cstheme="majorBidi"/>
       <w:b w:val="0"/>
       <w:bCs w:val="0"/>
-      <w:color w:val="365F91" w:themeColor="accent1" w:themeShade="BF"/>
-    </w:rPr>
+    </w:rPr>
+  </w:style>
+  <w:style w:type="character" w:customStyle="1" w:styleId="CorpsdetexteCar">
+    <w:name w:val="Corps de texte Car"/>
+    <w:basedOn w:val="Policepardfaut"/>
+    <w:link w:val="Corpsdetexte"/>
+    <w:rsid w:val="009137D8"/>
+  </w:style>
+  <w:style w:type="paragraph" w:styleId="Paragraphedeliste">
+    <w:name w:val="List Paragraph"/>
+    <w:basedOn w:val="Normal"/>
+    <w:rsid w:val="005E0C3D"/>
+    <w:pPr>
+      <w:ind w:left="720"/>
+      <w:contextualSpacing/>
+    </w:pPr>
+  </w:style>
+  <w:style w:type="numbering" w:customStyle="1" w:styleId="Defaultul">
+    <w:name w:val="Default ul"/>
+    <w:basedOn w:val="Aucuneliste"/>
+    <w:uiPriority w:val="99"/>
+    <w:rsid w:val="005E0C3D"/>
+    <w:pPr>
+      <w:numPr>
+        <w:numId w:val="22"/>
+      </w:numPr>
+    </w:pPr>
+  </w:style>
+  <w:style w:type="numbering" w:customStyle="1" w:styleId="Defaultol">
+    <w:name w:val="Default ol"/>
+    <w:basedOn w:val="Aucuneliste"/>
+    <w:uiPriority w:val="99"/>
+    <w:rsid w:val="005E0C3D"/>
+    <w:pPr>
+      <w:numPr>
+        <w:numId w:val="23"/>
+      </w:numPr>
+    </w:pPr>
+  </w:style>
+  <w:style w:type="paragraph" w:styleId="Pieddepage">
+    <w:name w:val="footer"/>
+    <w:basedOn w:val="Normal"/>
+    <w:link w:val="PieddepageCar"/>
+    <w:unhideWhenUsed/>
+    <w:rsid w:val="00676DF8"/>
+    <w:pPr>
+      <w:tabs>
+        <w:tab w:val="center" w:pos="4536"/>
+        <w:tab w:val="right" w:pos="9072"/>
+      </w:tabs>
+      <w:spacing w:after="0"/>
+    </w:pPr>
+  </w:style>
+  <w:style w:type="character" w:customStyle="1" w:styleId="PieddepageCar">
+    <w:name w:val="Pied de page Car"/>
+    <w:basedOn w:val="Policepardfaut"/>
+    <w:link w:val="Pieddepage"/>
+    <w:rsid w:val="00676DF8"/>
+  </w:style>
+  <w:style w:type="character" w:styleId="Numrodepage">
+    <w:name w:val="page number"/>
+    <w:basedOn w:val="Policepardfaut"/>
+    <w:semiHidden/>
+    <w:unhideWhenUsed/>
+    <w:rsid w:val="00676DF8"/>
+  </w:style>
+  <w:style w:type="paragraph" w:styleId="En-tte">
+    <w:name w:val="header"/>
+    <w:basedOn w:val="Normal"/>
+    <w:link w:val="En-tteCar"/>
+    <w:unhideWhenUsed/>
+    <w:rsid w:val="003F65B2"/>
+    <w:pPr>
+      <w:tabs>
+        <w:tab w:val="center" w:pos="4536"/>
+        <w:tab w:val="right" w:pos="9072"/>
+      </w:tabs>
+      <w:spacing w:after="0"/>
+    </w:pPr>
+  </w:style>
+  <w:style w:type="character" w:customStyle="1" w:styleId="En-tteCar">
+    <w:name w:val="En-tête Car"/>
+    <w:basedOn w:val="Policepardfaut"/>
+    <w:link w:val="En-tte"/>
+    <w:rsid w:val="003F65B2"/>
   </w:style>
   <w:style w:type="paragraph" w:customStyle="1" w:styleId="SourceCode">
     <w:name w:val="Source Code"/>

</xml_diff>